<commit_message>
updated osztályleírás w vasárnapi meeting
</commit_message>
<xml_diff>
--- a/docs/leadas_08/Osztalyleiras_Moha.docx
+++ b/docs/leadas_08/Osztalyleiras_Moha.docx
@@ -614,10 +614,22 @@
         <w:rPr>
           <w:b/>
         </w:rPr>
-        <w:t>+endTurn():</w:t>
-      </w:r>
-      <w:r>
-        <w:t xml:space="preserve"> Ez a függvény akkor hívódik meg amikor a játékos kiadja a kör vége parancsot, ezután minden controllable autonóm módon (az onTurn()) függvényének segítségével elvégzi az adott körben elvégzendő dolgát.</w:t>
+        <w:t>+start</w:t>
+      </w:r>
+      <w:r>
+        <w:rPr>
+          <w:b/>
+        </w:rPr>
+        <w:t>Turn():</w:t>
+      </w:r>
+      <w:r>
+        <w:t xml:space="preserve"> Ez a függvény akkor hívódik meg amikor a játékos kiadja a </w:t>
+      </w:r>
+      <w:r>
+        <w:t>lépés a következő körre p</w:t>
+      </w:r>
+      <w:r>
+        <w:t>arancsot, ezután minden controllable autonóm módon (az onTurn()) függvényének segítségével elvégzi az adott körben elvégzendő dolgát.</w:t>
       </w:r>
     </w:p>
     <w:p>
@@ -1304,6 +1316,33 @@
     </w:p>
     <w:p>
       <w:pPr>
+        <w:numPr>
+          <w:ilvl w:val="0"/>
+          <w:numId w:val="3"/>
+        </w:numPr>
+        <w:spacing w:after="0" w:line="240" w:lineRule="auto"/>
+        <w:rPr>
+          <w:b/>
+        </w:rPr>
+      </w:pPr>
+      <w:r>
+        <w:rPr>
+          <w:b/>
+        </w:rPr>
+        <w:t>-owner:</w:t>
+      </w:r>
+      <w:r>
+        <w:rPr>
+          <w:b/>
+        </w:rPr>
+        <w:t xml:space="preserve"> Game:</w:t>
+      </w:r>
+      <w:r>
+        <w:t xml:space="preserve"> Egy referencia a Game osztályhoz.</w:t>
+      </w:r>
+    </w:p>
+    <w:p>
+      <w:pPr>
         <w:pStyle w:val="Heading4"/>
         <w:numPr>
           <w:ilvl w:val="3"/>
@@ -1646,6 +1685,36 @@
     </w:p>
     <w:p>
       <w:pPr>
+        <w:numPr>
+          <w:ilvl w:val="0"/>
+          <w:numId w:val="3"/>
+        </w:numPr>
+        <w:spacing w:after="0" w:line="240" w:lineRule="auto"/>
+        <w:rPr>
+          <w:b/>
+        </w:rPr>
+      </w:pPr>
+      <w:r>
+        <w:rPr>
+          <w:b/>
+        </w:rPr>
+        <w:t>-owner:</w:t>
+      </w:r>
+      <w:r>
+        <w:rPr>
+          <w:b/>
+        </w:rPr>
+        <w:t xml:space="preserve"> Game:</w:t>
+      </w:r>
+      <w:r>
+        <w:t xml:space="preserve"> E</w:t>
+      </w:r>
+      <w:r>
+        <w:t>gy referencia a Game osztályhoz, ezen keresztül fog a bázis jelezni a játéknak, ha le lett helyezve s ezzel megnyerte a játékos a játékot.</w:t>
+      </w:r>
+    </w:p>
+    <w:p>
+      <w:pPr>
         <w:pStyle w:val="Heading4"/>
         <w:numPr>
           <w:ilvl w:val="3"/>
@@ -2115,6 +2184,33 @@
     </w:p>
     <w:p>
       <w:pPr>
+        <w:numPr>
+          <w:ilvl w:val="0"/>
+          <w:numId w:val="3"/>
+        </w:numPr>
+        <w:spacing w:after="0" w:line="240" w:lineRule="auto"/>
+        <w:rPr>
+          <w:b/>
+        </w:rPr>
+      </w:pPr>
+      <w:r>
+        <w:rPr>
+          <w:b/>
+        </w:rPr>
+        <w:t>-owner:</w:t>
+      </w:r>
+      <w:r>
+        <w:rPr>
+          <w:b/>
+        </w:rPr>
+        <w:t xml:space="preserve"> Game:</w:t>
+      </w:r>
+      <w:r>
+        <w:t xml:space="preserve"> Egy referencia a Game osztályhoz.</w:t>
+      </w:r>
+    </w:p>
+    <w:p>
+      <w:pPr>
         <w:pStyle w:val="Heading4"/>
         <w:numPr>
           <w:ilvl w:val="3"/>
@@ -2455,6 +2551,7 @@
           <w:sz w:val="24"/>
           <w:szCs w:val="24"/>
         </w:rPr>
+        <w:lastRenderedPageBreak/>
         <w:t>Felelősség</w:t>
       </w:r>
     </w:p>
@@ -2488,7 +2585,6 @@
           <w:sz w:val="24"/>
           <w:szCs w:val="24"/>
         </w:rPr>
-        <w:lastRenderedPageBreak/>
         <w:t>Ősosztályok</w:t>
       </w:r>
     </w:p>
@@ -2609,6 +2705,33 @@
     </w:p>
     <w:p>
       <w:pPr>
+        <w:numPr>
+          <w:ilvl w:val="0"/>
+          <w:numId w:val="3"/>
+        </w:numPr>
+        <w:spacing w:after="0" w:line="240" w:lineRule="auto"/>
+        <w:rPr>
+          <w:b/>
+        </w:rPr>
+      </w:pPr>
+      <w:r>
+        <w:rPr>
+          <w:b/>
+        </w:rPr>
+        <w:t>-owner:</w:t>
+      </w:r>
+      <w:r>
+        <w:rPr>
+          <w:b/>
+        </w:rPr>
+        <w:t xml:space="preserve"> Game:</w:t>
+      </w:r>
+      <w:r>
+        <w:t xml:space="preserve"> Egy referencia a Game osztályhoz.</w:t>
+      </w:r>
+    </w:p>
+    <w:p>
+      <w:pPr>
         <w:pStyle w:val="Heading4"/>
         <w:numPr>
           <w:ilvl w:val="3"/>
@@ -2912,6 +3035,34 @@
           <w:numId w:val="3"/>
         </w:numPr>
         <w:spacing w:after="0" w:line="240" w:lineRule="auto"/>
+        <w:rPr>
+          <w:b/>
+        </w:rPr>
+      </w:pPr>
+      <w:r>
+        <w:rPr>
+          <w:b/>
+        </w:rPr>
+        <w:lastRenderedPageBreak/>
+        <w:t>-owner:</w:t>
+      </w:r>
+      <w:r>
+        <w:rPr>
+          <w:b/>
+        </w:rPr>
+        <w:t xml:space="preserve"> Game:</w:t>
+      </w:r>
+      <w:r>
+        <w:t xml:space="preserve"> Egy referencia a Game osztályhoz.</w:t>
+      </w:r>
+    </w:p>
+    <w:p>
+      <w:pPr>
+        <w:numPr>
+          <w:ilvl w:val="0"/>
+          <w:numId w:val="3"/>
+        </w:numPr>
+        <w:spacing w:after="0" w:line="240" w:lineRule="auto"/>
       </w:pPr>
       <w:r>
         <w:rPr>
@@ -2961,7 +3112,6 @@
           <w:sz w:val="24"/>
           <w:szCs w:val="24"/>
         </w:rPr>
-        <w:lastRenderedPageBreak/>
         <w:t>Metódusok</w:t>
       </w:r>
     </w:p>
@@ -3232,36 +3382,63 @@
       <w:r>
         <w:t>tudja választani a megfelelő aszteroidát</w:t>
       </w:r>
+      <w:r>
+        <w:t>.</w:t>
+      </w:r>
+    </w:p>
+    <w:p>
+      <w:pPr>
+        <w:numPr>
+          <w:ilvl w:val="0"/>
+          <w:numId w:val="3"/>
+        </w:numPr>
+        <w:spacing w:after="0" w:line="240" w:lineRule="auto"/>
+        <w:rPr>
+          <w:u w:val="single"/>
+        </w:rPr>
+      </w:pPr>
+      <w:r>
+        <w:rPr>
+          <w:b/>
+          <w:u w:val="single"/>
+        </w:rPr>
+        <w:t>-nextId: int:</w:t>
+      </w:r>
+      <w:r>
+        <w:t xml:space="preserve"> Ez</w:t>
+      </w:r>
+      <w:r>
+        <w:t xml:space="preserve"> egy statikus tagváltozó mely azt tartja számon, hogy mi legyen a következő létrehozott id-t igénylő objektum id-je. Azért statikus, hogy az id-k egyediségét garantáljuk.</w:t>
+      </w:r>
+    </w:p>
+    <w:p>
+      <w:pPr>
+        <w:numPr>
+          <w:ilvl w:val="0"/>
+          <w:numId w:val="3"/>
+        </w:numPr>
+        <w:spacing w:after="0" w:line="240" w:lineRule="auto"/>
+        <w:rPr>
+          <w:b/>
+        </w:rPr>
+      </w:pPr>
+      <w:r>
+        <w:rPr>
+          <w:b/>
+        </w:rPr>
+        <w:t>-owner:</w:t>
+      </w:r>
+      <w:r>
+        <w:rPr>
+          <w:b/>
+        </w:rPr>
+        <w:t xml:space="preserve"> Game:</w:t>
+      </w:r>
+      <w:r>
+        <w:t xml:space="preserve"> Egy referencia a Game osztályhoz.</w:t>
+      </w:r>
       <w:bookmarkStart w:id="0" w:name="_GoBack"/>
       <w:bookmarkEnd w:id="0"/>
-      <w:r>
-        <w:t>.</w:t>
-      </w:r>
-    </w:p>
-    <w:p>
-      <w:pPr>
-        <w:numPr>
-          <w:ilvl w:val="0"/>
-          <w:numId w:val="3"/>
-        </w:numPr>
-        <w:spacing w:after="0" w:line="240" w:lineRule="auto"/>
-        <w:rPr>
-          <w:u w:val="single"/>
-        </w:rPr>
-      </w:pPr>
-      <w:r>
-        <w:rPr>
-          <w:b/>
-          <w:u w:val="single"/>
-        </w:rPr>
-        <w:t>-nextId: int:</w:t>
-      </w:r>
-      <w:r>
-        <w:t xml:space="preserve"> Ez</w:t>
-      </w:r>
-      <w:r>
-        <w:t xml:space="preserve"> egy statikus tagváltozó mely azt tartja számon, hogy mi legyen a következő létrehozott id-t igénylő objektum id-je. Azért statikus, hogy az id-k egyediségét garantáljuk.</w:t>
-      </w:r>
     </w:p>
     <w:p>
       <w:pPr>
@@ -3398,6 +3575,7 @@
         <w:rPr>
           <w:b/>
         </w:rPr>
+        <w:lastRenderedPageBreak/>
         <w:t>-closeToSun: Boolean:</w:t>
       </w:r>
       <w:r>
@@ -3438,6 +3616,24 @@
       </w:r>
       <w:r>
         <w:t xml:space="preserve"> esély számlálás közben), ez csak a teszteléshez kell.</w:t>
+      </w:r>
+    </w:p>
+    <w:p>
+      <w:pPr>
+        <w:numPr>
+          <w:ilvl w:val="0"/>
+          <w:numId w:val="3"/>
+        </w:numPr>
+        <w:spacing w:after="0" w:line="240" w:lineRule="auto"/>
+      </w:pPr>
+      <w:r>
+        <w:rPr>
+          <w:b/>
+        </w:rPr>
+        <w:t>-capacity: int:</w:t>
+      </w:r>
+      <w:r>
+        <w:t xml:space="preserve"> Ez az int azt jelzi, hogy az aszteroidába mennyi darab nyersanyag fér bele.</w:t>
       </w:r>
     </w:p>
     <w:p>
@@ -3457,7 +3653,6 @@
           <w:sz w:val="24"/>
           <w:szCs w:val="24"/>
         </w:rPr>
-        <w:lastRenderedPageBreak/>
         <w:t>Metódusok</w:t>
       </w:r>
     </w:p>
@@ -3875,7 +4070,13 @@
         <w:t xml:space="preserve"> </w:t>
       </w:r>
       <w:r>
-        <w:t>Ez a függvény leellenőrzi, hogy az aszteroida belseje üreges-e s ennek megfelelő boollal tér vissza.</w:t>
+        <w:t>Ez a függvény leellenőrzi, hogy az aszteroida belseje üreges-e</w:t>
+      </w:r>
+      <w:r>
+        <w:t xml:space="preserve"> (üres-e a Materials lista)</w:t>
+      </w:r>
+      <w:r>
+        <w:t xml:space="preserve"> s ennek megfelelő boollal tér vissza.</w:t>
       </w:r>
     </w:p>
     <w:p>

</xml_diff>

<commit_message>
hivatalos UML diagram jelölés update
</commit_message>
<xml_diff>
--- a/docs/leadas_08/Osztalyleiras_Moha.docx
+++ b/docs/leadas_08/Osztalyleiras_Moha.docx
@@ -395,7 +395,19 @@
         <w:rPr>
           <w:b/>
         </w:rPr>
-        <w:t>-nonPlayers: NonPlayer:</w:t>
+        <w:t>-nonPlayers: NonPlayer</w:t>
+      </w:r>
+      <w:r>
+        <w:rPr>
+          <w:b/>
+        </w:rPr>
+        <w:t>[0...*]</w:t>
+      </w:r>
+      <w:r>
+        <w:rPr>
+          <w:b/>
+        </w:rPr>
+        <w:t>:</w:t>
       </w:r>
       <w:r>
         <w:t xml:space="preserve"> A játékban létező összes NonPlayert tároló tömb.</w:t>
@@ -413,7 +425,19 @@
         <w:rPr>
           <w:b/>
         </w:rPr>
-        <w:t>-settlers: Settler:</w:t>
+        <w:t>-settlers: Settler</w:t>
+      </w:r>
+      <w:r>
+        <w:rPr>
+          <w:b/>
+        </w:rPr>
+        <w:t>[0...*]</w:t>
+      </w:r>
+      <w:r>
+        <w:rPr>
+          <w:b/>
+        </w:rPr>
+        <w:t>:</w:t>
       </w:r>
       <w:r>
         <w:t xml:space="preserve"> A játékban létező összes Settlert tároló tömb.</w:t>
@@ -431,7 +455,25 @@
         <w:rPr>
           <w:b/>
         </w:rPr>
-        <w:t>-controllables: Controllable:</w:t>
+        <w:t xml:space="preserve">-controllables: </w:t>
+      </w:r>
+      <w:r>
+        <w:rPr>
+          <w:b/>
+        </w:rPr>
+        <w:t>Controllable</w:t>
+      </w:r>
+      <w:r>
+        <w:rPr>
+          <w:b/>
+        </w:rPr>
+        <w:t>[0...*]</w:t>
+      </w:r>
+      <w:r>
+        <w:rPr>
+          <w:b/>
+        </w:rPr>
+        <w:t>:</w:t>
       </w:r>
       <w:r>
         <w:t xml:space="preserve"> A játékban létező összes Controllablet tároló tömb.</w:t>
@@ -449,7 +491,19 @@
         <w:rPr>
           <w:b/>
         </w:rPr>
-        <w:t>-planets: Planet:</w:t>
+        <w:t>-planets: Planet</w:t>
+      </w:r>
+      <w:r>
+        <w:rPr>
+          <w:b/>
+        </w:rPr>
+        <w:t>[0...*]</w:t>
+      </w:r>
+      <w:r>
+        <w:rPr>
+          <w:b/>
+        </w:rPr>
+        <w:t>:</w:t>
       </w:r>
       <w:r>
         <w:t xml:space="preserve"> A játékban létező összes Planetet tároló tömb.</w:t>
@@ -1707,10 +1761,7 @@
         <w:t xml:space="preserve"> Game:</w:t>
       </w:r>
       <w:r>
-        <w:t xml:space="preserve"> E</w:t>
-      </w:r>
-      <w:r>
-        <w:t>gy referencia a Game osztályhoz, ezen keresztül fog a bázis jelezni a játéknak, ha le lett helyezve s ezzel megnyerte a játékos a játékot.</w:t>
+        <w:t xml:space="preserve"> Egy referencia a Game osztályhoz, ezen keresztül fog a bázis jelezni a játéknak, ha le lett helyezve s ezzel megnyerte a játékos a játékot.</w:t>
       </w:r>
     </w:p>
     <w:p>
@@ -3068,7 +3119,19 @@
         <w:rPr>
           <w:b/>
         </w:rPr>
-        <w:t>-asteroids: Asteroid:</w:t>
+        <w:t>-asteroids: Asteroid</w:t>
+      </w:r>
+      <w:r>
+        <w:rPr>
+          <w:b/>
+        </w:rPr>
+        <w:t>[0...*]</w:t>
+      </w:r>
+      <w:r>
+        <w:rPr>
+          <w:b/>
+        </w:rPr>
+        <w:t>:</w:t>
       </w:r>
       <w:r>
         <w:t xml:space="preserve"> A naphoz tartozó aszteroidák listája, ez a játék elején állítódik be. Fontos hogy ez nem azokat az aszteroidákat tartalmazza melyek közel vannak ehhez a naphoz, hanem az összes naphoz tartozó aszteroidát, legyen az most közel vagy távol a naptól.</w:t>
@@ -3437,106 +3500,142 @@
       <w:r>
         <w:t xml:space="preserve"> Egy referencia a Game osztályhoz.</w:t>
       </w:r>
+    </w:p>
+    <w:p>
+      <w:pPr>
+        <w:numPr>
+          <w:ilvl w:val="0"/>
+          <w:numId w:val="3"/>
+        </w:numPr>
+        <w:spacing w:after="0" w:line="240" w:lineRule="auto"/>
+      </w:pPr>
+      <w:r>
+        <w:rPr>
+          <w:b/>
+        </w:rPr>
+        <w:t>-neighbours: Asteroid</w:t>
+      </w:r>
+      <w:r>
+        <w:rPr>
+          <w:b/>
+        </w:rPr>
+        <w:t>[0...*]</w:t>
+      </w:r>
+      <w:r>
+        <w:rPr>
+          <w:b/>
+        </w:rPr>
+        <w:t>:</w:t>
+      </w:r>
+      <w:r>
+        <w:t xml:space="preserve"> </w:t>
+      </w:r>
+      <w:r>
+        <w:t>Ez a lista tárolja az aszteroidával „fizikailag” (nem StarGate-n keresztül) szomszédos aszteroidákat.</w:t>
+      </w:r>
+    </w:p>
+    <w:p>
+      <w:pPr>
+        <w:numPr>
+          <w:ilvl w:val="0"/>
+          <w:numId w:val="3"/>
+        </w:numPr>
+        <w:spacing w:after="0" w:line="240" w:lineRule="auto"/>
+      </w:pPr>
+      <w:r>
+        <w:rPr>
+          <w:b/>
+        </w:rPr>
+        <w:t>-materials: Material:</w:t>
+      </w:r>
+      <w:r>
+        <w:t xml:space="preserve"> </w:t>
+      </w:r>
+      <w:r>
+        <w:t>Ez a lista tárolja az aszteroidában található materialokat, ha ez a lista null akkor az aszteroida üreges.</w:t>
+      </w:r>
+    </w:p>
+    <w:p>
+      <w:pPr>
+        <w:numPr>
+          <w:ilvl w:val="0"/>
+          <w:numId w:val="3"/>
+        </w:numPr>
+        <w:spacing w:after="0" w:line="240" w:lineRule="auto"/>
+      </w:pPr>
+      <w:r>
+        <w:rPr>
+          <w:b/>
+        </w:rPr>
+        <w:t>-settlers: Settler:</w:t>
+      </w:r>
+      <w:r>
+        <w:t xml:space="preserve"> </w:t>
+      </w:r>
+      <w:r>
+        <w:t>Ez a lista tárolja az aszteroidán található settlereket.</w:t>
+      </w:r>
+    </w:p>
+    <w:p>
+      <w:pPr>
+        <w:numPr>
+          <w:ilvl w:val="0"/>
+          <w:numId w:val="3"/>
+        </w:numPr>
+        <w:spacing w:after="0" w:line="240" w:lineRule="auto"/>
+      </w:pPr>
+      <w:r>
+        <w:rPr>
+          <w:b/>
+        </w:rPr>
+        <w:t>-nonPlayers: NonPlayer</w:t>
+      </w:r>
+      <w:r>
+        <w:rPr>
+          <w:b/>
+        </w:rPr>
+        <w:t>[0...*]</w:t>
+      </w:r>
+      <w:r>
+        <w:rPr>
+          <w:b/>
+        </w:rPr>
+        <w:t>:</w:t>
+      </w:r>
+      <w:r>
+        <w:t xml:space="preserve"> </w:t>
+      </w:r>
+      <w:r>
+        <w:t>Ez a lista tárolja az aszteroidán található nonPlayereket.</w:t>
+      </w:r>
+    </w:p>
+    <w:p>
+      <w:pPr>
+        <w:numPr>
+          <w:ilvl w:val="0"/>
+          <w:numId w:val="3"/>
+        </w:numPr>
+        <w:spacing w:after="0" w:line="240" w:lineRule="auto"/>
+      </w:pPr>
+      <w:r>
+        <w:rPr>
+          <w:b/>
+        </w:rPr>
+        <w:t>-buildings: Building</w:t>
+      </w:r>
+      <w:r>
+        <w:rPr>
+          <w:b/>
+        </w:rPr>
+        <w:t>[0...*]</w:t>
+      </w:r>
       <w:bookmarkStart w:id="0" w:name="_GoBack"/>
       <w:bookmarkEnd w:id="0"/>
-    </w:p>
-    <w:p>
-      <w:pPr>
-        <w:numPr>
-          <w:ilvl w:val="0"/>
-          <w:numId w:val="3"/>
-        </w:numPr>
-        <w:spacing w:after="0" w:line="240" w:lineRule="auto"/>
-      </w:pPr>
-      <w:r>
-        <w:rPr>
-          <w:b/>
-        </w:rPr>
-        <w:t>-neighbours: Asteroid:</w:t>
-      </w:r>
-      <w:r>
-        <w:t xml:space="preserve"> </w:t>
-      </w:r>
-      <w:r>
-        <w:t>Ez a lista tárolja az aszteroidával „fizikailag” (nem StarGate-n keresztül) szomszédos aszteroidákat.</w:t>
-      </w:r>
-    </w:p>
-    <w:p>
-      <w:pPr>
-        <w:numPr>
-          <w:ilvl w:val="0"/>
-          <w:numId w:val="3"/>
-        </w:numPr>
-        <w:spacing w:after="0" w:line="240" w:lineRule="auto"/>
-      </w:pPr>
-      <w:r>
-        <w:rPr>
-          <w:b/>
-        </w:rPr>
-        <w:t>-materials: Material:</w:t>
-      </w:r>
-      <w:r>
-        <w:t xml:space="preserve"> </w:t>
-      </w:r>
-      <w:r>
-        <w:t>Ez a lista tárolja az aszteroidában található materialokat, ha ez a lista null akkor az aszteroida üreges.</w:t>
-      </w:r>
-    </w:p>
-    <w:p>
-      <w:pPr>
-        <w:numPr>
-          <w:ilvl w:val="0"/>
-          <w:numId w:val="3"/>
-        </w:numPr>
-        <w:spacing w:after="0" w:line="240" w:lineRule="auto"/>
-      </w:pPr>
-      <w:r>
-        <w:rPr>
-          <w:b/>
-        </w:rPr>
-        <w:t>-settlers: Settler:</w:t>
-      </w:r>
-      <w:r>
-        <w:t xml:space="preserve"> </w:t>
-      </w:r>
-      <w:r>
-        <w:t>Ez a lista tárolja az aszteroidán található settlereket.</w:t>
-      </w:r>
-    </w:p>
-    <w:p>
-      <w:pPr>
-        <w:numPr>
-          <w:ilvl w:val="0"/>
-          <w:numId w:val="3"/>
-        </w:numPr>
-        <w:spacing w:after="0" w:line="240" w:lineRule="auto"/>
-      </w:pPr>
-      <w:r>
-        <w:rPr>
-          <w:b/>
-        </w:rPr>
-        <w:t>-nonPlayers: NonPlayer:</w:t>
-      </w:r>
-      <w:r>
-        <w:t xml:space="preserve"> </w:t>
-      </w:r>
-      <w:r>
-        <w:t>Ez a lista tárolja az aszteroidán található nonPlayereket.</w:t>
-      </w:r>
-    </w:p>
-    <w:p>
-      <w:pPr>
-        <w:numPr>
-          <w:ilvl w:val="0"/>
-          <w:numId w:val="3"/>
-        </w:numPr>
-        <w:spacing w:after="0" w:line="240" w:lineRule="auto"/>
-      </w:pPr>
-      <w:r>
-        <w:rPr>
-          <w:b/>
-        </w:rPr>
-        <w:t>-buildings: Building:</w:t>
+      <w:r>
+        <w:rPr>
+          <w:b/>
+        </w:rPr>
+        <w:t>:</w:t>
       </w:r>
       <w:r>
         <w:t xml:space="preserve"> Ez a lista tárolja az aszteroidán található épületeket.</w:t>

</xml_diff>

<commit_message>
flowcharts(?) -asteroids, stargate, sun
</commit_message>
<xml_diff>
--- a/docs/leadas_08/Osztalyleiras_Moha.docx
+++ b/docs/leadas_08/Osztalyleiras_Moha.docx
@@ -259,6 +259,24 @@
       <w:r>
         <w:t>Ez a függvény egy beolvasott utasítást végrehajttat a game osztállyal.</w:t>
       </w:r>
+      <w:r>
+        <w:t xml:space="preserve"> A függvény sok egymásba ágyazott swit</w:t>
+      </w:r>
+      <w:r>
+        <w:t>c</w:t>
+      </w:r>
+      <w:r>
+        <w:t>h case blokkból áll.</w:t>
+      </w:r>
+      <w:r>
+        <w:t xml:space="preserve"> Az első switch case detektálja az utasítás típusát (a nyelv alapján), az ezután kövekető switch casek pedig az adott utasítás tová</w:t>
+      </w:r>
+      <w:r>
+        <w:t>bbi argumentumait dolgozzák fel pl: melyik id-jű objektumot kell módosítani/létrehozni stb.</w:t>
+      </w:r>
+      <w:r>
+        <w:t xml:space="preserve"> Miután a parancsot meghatározzuk a game beli megfelelő függvényt kell meghívnunk.</w:t>
+      </w:r>
     </w:p>
     <w:p>
       <w:pPr>
@@ -475,6 +493,7 @@
         <w:rPr>
           <w:b/>
         </w:rPr>
+        <w:lastRenderedPageBreak/>
         <w:t>-settlers: Settler</w:t>
       </w:r>
       <w:r>
@@ -546,6 +565,927 @@
           <w:sz w:val="24"/>
           <w:szCs w:val="24"/>
         </w:rPr>
+        <w:t>Metódusok</w:t>
+      </w:r>
+    </w:p>
+    <w:p>
+      <w:pPr>
+        <w:numPr>
+          <w:ilvl w:val="0"/>
+          <w:numId w:val="3"/>
+        </w:numPr>
+        <w:spacing w:after="0" w:line="240" w:lineRule="auto"/>
+      </w:pPr>
+      <w:r>
+        <w:rPr>
+          <w:b/>
+        </w:rPr>
+        <w:t>+removeSettler(s: Settler):</w:t>
+      </w:r>
+      <w:r>
+        <w:t xml:space="preserve"> Kiveszi a settlers listából az s Settlert.</w:t>
+      </w:r>
+    </w:p>
+    <w:p>
+      <w:pPr>
+        <w:numPr>
+          <w:ilvl w:val="0"/>
+          <w:numId w:val="3"/>
+        </w:numPr>
+        <w:spacing w:after="0" w:line="240" w:lineRule="auto"/>
+      </w:pPr>
+      <w:r>
+        <w:rPr>
+          <w:b/>
+        </w:rPr>
+        <w:t>+removeControllable(c: Controllable):</w:t>
+      </w:r>
+      <w:r>
+        <w:t xml:space="preserve"> Kiveszi a controllables listából az s Controllablet.</w:t>
+      </w:r>
+    </w:p>
+    <w:p>
+      <w:pPr>
+        <w:numPr>
+          <w:ilvl w:val="0"/>
+          <w:numId w:val="3"/>
+        </w:numPr>
+        <w:spacing w:after="0" w:line="240" w:lineRule="auto"/>
+      </w:pPr>
+      <w:r>
+        <w:rPr>
+          <w:b/>
+        </w:rPr>
+        <w:t>+addSettler(s: Settler):</w:t>
+      </w:r>
+      <w:r>
+        <w:t xml:space="preserve"> Hozzáadja a settlers listához az s Settlert.</w:t>
+      </w:r>
+    </w:p>
+    <w:p>
+      <w:pPr>
+        <w:numPr>
+          <w:ilvl w:val="0"/>
+          <w:numId w:val="3"/>
+        </w:numPr>
+        <w:spacing w:after="0" w:line="240" w:lineRule="auto"/>
+      </w:pPr>
+      <w:r>
+        <w:rPr>
+          <w:b/>
+        </w:rPr>
+        <w:t>+addControllable(c: Controllable):</w:t>
+      </w:r>
+      <w:r>
+        <w:t xml:space="preserve"> Hozzáadja a controllables listához a c Controllablet.</w:t>
+      </w:r>
+    </w:p>
+    <w:p>
+      <w:pPr>
+        <w:numPr>
+          <w:ilvl w:val="0"/>
+          <w:numId w:val="3"/>
+        </w:numPr>
+        <w:spacing w:after="0" w:line="240" w:lineRule="auto"/>
+      </w:pPr>
+      <w:r>
+        <w:rPr>
+          <w:b/>
+        </w:rPr>
+        <w:t>+gameWon():</w:t>
+      </w:r>
+      <w:r>
+        <w:t xml:space="preserve"> Elvégzi a játék megnyerésekor elvégzendő feladatokat</w:t>
+      </w:r>
+      <w:r>
+        <w:t>: üzenet a játékosnak az UI-n keresztül, a game-ben tárolt listák kiürítése</w:t>
+      </w:r>
+      <w:r>
+        <w:t>.</w:t>
+      </w:r>
+    </w:p>
+    <w:p>
+      <w:pPr>
+        <w:numPr>
+          <w:ilvl w:val="0"/>
+          <w:numId w:val="3"/>
+        </w:numPr>
+        <w:spacing w:after="0" w:line="240" w:lineRule="auto"/>
+      </w:pPr>
+      <w:r>
+        <w:rPr>
+          <w:b/>
+        </w:rPr>
+        <w:t>+isGameLost(): Boolean:</w:t>
+      </w:r>
+      <w:r>
+        <w:t xml:space="preserve"> Leellenőrzi, hogy el van-e veszítve a játék s enn</w:t>
+      </w:r>
+      <w:r>
+        <w:t xml:space="preserve">ek megfelelő boollal tér vissza. </w:t>
+      </w:r>
+      <w:r>
+        <w:t>A játék akkor van elveszítve amikor az összes settler meghalt, tahát ezt az ellenőrzést elvégezhetjük a settlers lista hosszának megnézésével.</w:t>
+      </w:r>
+    </w:p>
+    <w:p>
+      <w:pPr>
+        <w:numPr>
+          <w:ilvl w:val="0"/>
+          <w:numId w:val="3"/>
+        </w:numPr>
+        <w:spacing w:after="0" w:line="240" w:lineRule="auto"/>
+      </w:pPr>
+      <w:r>
+        <w:rPr>
+          <w:b/>
+        </w:rPr>
+        <w:t>+gameLost():</w:t>
+      </w:r>
+      <w:r>
+        <w:t xml:space="preserve"> Elvégzi a játék elvesz</w:t>
+      </w:r>
+      <w:r>
+        <w:t xml:space="preserve">tésekor elvégzendő feladatokat: </w:t>
+      </w:r>
+      <w:r>
+        <w:t>üzenet a játékosnak az UI-n keresztül, a game-ben tárolt listák kiürítése</w:t>
+      </w:r>
+      <w:r>
+        <w:t>.</w:t>
+      </w:r>
+    </w:p>
+    <w:p>
+      <w:pPr>
+        <w:numPr>
+          <w:ilvl w:val="0"/>
+          <w:numId w:val="3"/>
+        </w:numPr>
+        <w:spacing w:after="0" w:line="240" w:lineRule="auto"/>
+      </w:pPr>
+      <w:r>
+        <w:rPr>
+          <w:b/>
+        </w:rPr>
+        <w:t>+start</w:t>
+      </w:r>
+      <w:r>
+        <w:rPr>
+          <w:b/>
+        </w:rPr>
+        <w:t>Turn():</w:t>
+      </w:r>
+      <w:r>
+        <w:t xml:space="preserve"> Ez a függvény akkor hívódik meg amikor a játékos kiadja a </w:t>
+      </w:r>
+      <w:r>
+        <w:t>lépés a következő körre p</w:t>
+      </w:r>
+      <w:r>
+        <w:t>arancsot, ezután minden controllable autonóm módon (az onTurn() függvényének segítségével</w:t>
+      </w:r>
+      <w:r>
+        <w:t>)</w:t>
+      </w:r>
+      <w:r>
+        <w:t xml:space="preserve"> elvégzi az adott körben elvégzendő dolgát.</w:t>
+      </w:r>
+      <w:r>
+        <w:t xml:space="preserve"> Minden Controllable-re a game osztályban meghívjuk az onTurn függvényét.</w:t>
+      </w:r>
+    </w:p>
+    <w:p>
+      <w:pPr>
+        <w:numPr>
+          <w:ilvl w:val="0"/>
+          <w:numId w:val="3"/>
+        </w:numPr>
+        <w:spacing w:after="0" w:line="240" w:lineRule="auto"/>
+      </w:pPr>
+      <w:r>
+        <w:rPr>
+          <w:b/>
+        </w:rPr>
+        <w:t>+listAllSettlers(): String:</w:t>
+      </w:r>
+      <w:r>
+        <w:t xml:space="preserve"> Ez a függvény visszaad egy stringet amiben az összes settler minden fontos tulajdonsága található, ezt a stringet a UI írja ki a list all settlers parancs hatására.</w:t>
+      </w:r>
+      <w:r>
+        <w:t xml:space="preserve"> A függvény végigloopol a settlers listán s meghívja mindegyik tagjára a genUIString függvényt, majd ezeket összefűzve visszaadja.</w:t>
+      </w:r>
+    </w:p>
+    <w:p>
+      <w:pPr>
+        <w:numPr>
+          <w:ilvl w:val="0"/>
+          <w:numId w:val="3"/>
+        </w:numPr>
+        <w:spacing w:after="0" w:line="240" w:lineRule="auto"/>
+      </w:pPr>
+      <w:r>
+        <w:rPr>
+          <w:b/>
+        </w:rPr>
+        <w:t>+initGame(isManual: Boolean):</w:t>
+      </w:r>
+      <w:r>
+        <w:t xml:space="preserve"> </w:t>
+      </w:r>
+      <w:r>
+        <w:t>A játék inicializálását végző függvény. Ha az isManual igaz akkor a felhasználó fogja a create s set függvényekkel a játékban található összes objektumot inicializálni. Ha az isManual false akkor ez a függvény autómatikusan</w:t>
+      </w:r>
+      <w:r>
+        <w:t xml:space="preserve"> létrehozza a játék objektumait, létrehozza a játékban található napokat, ezekhez tartozó aszteroidákat, majd létrehozza a telepeseket s űrélyneket s ezeket ráhelyezi random módon az aszteroidákra.</w:t>
+      </w:r>
+    </w:p>
+    <w:p>
+      <w:pPr>
+        <w:numPr>
+          <w:ilvl w:val="0"/>
+          <w:numId w:val="3"/>
+        </w:numPr>
+        <w:spacing w:after="0" w:line="240" w:lineRule="auto"/>
+      </w:pPr>
+      <w:r>
+        <w:rPr>
+          <w:b/>
+        </w:rPr>
+        <w:t>+loadGame(fileName: String):</w:t>
+      </w:r>
+      <w:r>
+        <w:t xml:space="preserve"> </w:t>
+      </w:r>
+      <w:r>
+        <w:t>Ez a függvény a fileName Stringgel meghatározott fileból betölti a játékot.</w:t>
+      </w:r>
+      <w:r>
+        <w:t xml:space="preserve"> A fileba a genUIString segítségével írtuk ki az objektuainkat, szóval a betöltés a gen</w:t>
+      </w:r>
+      <w:r>
+        <w:t>UIString viszafejtése alapján fog működni.</w:t>
+      </w:r>
+    </w:p>
+    <w:p>
+      <w:pPr>
+        <w:numPr>
+          <w:ilvl w:val="0"/>
+          <w:numId w:val="3"/>
+        </w:numPr>
+        <w:spacing w:after="0" w:line="240" w:lineRule="auto"/>
+      </w:pPr>
+      <w:r>
+        <w:rPr>
+          <w:b/>
+        </w:rPr>
+        <w:t>+create(arguments: String):</w:t>
+      </w:r>
+      <w:r>
+        <w:t xml:space="preserve"> </w:t>
+      </w:r>
+      <w:r>
+        <w:t>Ez a függvény létrehoz egy az argumentum String által specifikált objektumot az argumentum által specifikált id-vel.</w:t>
+      </w:r>
+    </w:p>
+    <w:p>
+      <w:pPr>
+        <w:numPr>
+          <w:ilvl w:val="0"/>
+          <w:numId w:val="3"/>
+        </w:numPr>
+        <w:spacing w:after="0" w:line="240" w:lineRule="auto"/>
+      </w:pPr>
+      <w:r>
+        <w:rPr>
+          <w:b/>
+        </w:rPr>
+        <w:t>+set(arguments: String):</w:t>
+      </w:r>
+      <w:r>
+        <w:t xml:space="preserve"> </w:t>
+      </w:r>
+      <w:r>
+        <w:t>Ez a függvény az argumentummal specifikált objetuk megfelelő mezőjét beállítja az argumentum által specifikált értékkel.</w:t>
+      </w:r>
+    </w:p>
+    <w:p>
+      <w:pPr>
+        <w:numPr>
+          <w:ilvl w:val="0"/>
+          <w:numId w:val="3"/>
+        </w:numPr>
+        <w:spacing w:after="0" w:line="240" w:lineRule="auto"/>
+      </w:pPr>
+      <w:r>
+        <w:rPr>
+          <w:b/>
+        </w:rPr>
+        <w:t>+add(arguments: String):</w:t>
+      </w:r>
+      <w:r>
+        <w:t xml:space="preserve"> </w:t>
+      </w:r>
+      <w:r>
+        <w:t>Ez a függvény hozzáadja az argumentumban található id-val specifikált objektum megfelelő listájához az arugmentumben specifikált objektumot.</w:t>
+      </w:r>
+    </w:p>
+    <w:p>
+      <w:pPr>
+        <w:numPr>
+          <w:ilvl w:val="0"/>
+          <w:numId w:val="3"/>
+        </w:numPr>
+        <w:spacing w:after="0" w:line="240" w:lineRule="auto"/>
+      </w:pPr>
+      <w:r>
+        <w:rPr>
+          <w:b/>
+        </w:rPr>
+        <w:t>executeCommand(arguments: String):</w:t>
+      </w:r>
+      <w:r>
+        <w:t xml:space="preserve"> </w:t>
+      </w:r>
+      <w:r>
+        <w:t>Ez a függvény végrehajtat egy Contorllable objektummal egy parancsot.</w:t>
+      </w:r>
+      <w:r>
+        <w:t xml:space="preserve"> Az id-vel specifikált controllable objektumon végrehajtjuk a megfelelő parancsot.</w:t>
+      </w:r>
+    </w:p>
+    <w:p>
+      <w:pPr>
+        <w:numPr>
+          <w:ilvl w:val="0"/>
+          <w:numId w:val="3"/>
+        </w:numPr>
+        <w:spacing w:after="0" w:line="240" w:lineRule="auto"/>
+      </w:pPr>
+      <w:r>
+        <w:rPr>
+          <w:b/>
+        </w:rPr>
+        <w:t>startGame():</w:t>
+      </w:r>
+      <w:r>
+        <w:t xml:space="preserve"> </w:t>
+      </w:r>
+      <w:r>
+        <w:t>Ez a függvény elindítja a játékot.</w:t>
+      </w:r>
+      <w:r>
+        <w:t xml:space="preserve"> Ez jelzi az </w:t>
+      </w:r>
+      <w:r>
+        <w:t>inicializálás</w:t>
+      </w:r>
+      <w:r>
+        <w:t xml:space="preserve"> befejeztét. Mivel a settlerek mindig a körben legutoljára kerülnek sorra ezért a játékot egy startTurn() hívással kezdjük.</w:t>
+      </w:r>
+    </w:p>
+    <w:p>
+      <w:pPr>
+        <w:numPr>
+          <w:ilvl w:val="0"/>
+          <w:numId w:val="3"/>
+        </w:numPr>
+        <w:spacing w:after="0" w:line="240" w:lineRule="auto"/>
+      </w:pPr>
+      <w:r>
+        <w:rPr>
+          <w:b/>
+        </w:rPr>
+        <w:t>saveGame(fileName: String):</w:t>
+      </w:r>
+      <w:r>
+        <w:t xml:space="preserve"> </w:t>
+      </w:r>
+      <w:r>
+        <w:t>Ez a függvény lementi a játék állását a fileName nevű fileba.</w:t>
+      </w:r>
+    </w:p>
+    <w:p>
+      <w:pPr>
+        <w:numPr>
+          <w:ilvl w:val="0"/>
+          <w:numId w:val="3"/>
+        </w:numPr>
+        <w:spacing w:after="0" w:line="240" w:lineRule="auto"/>
+      </w:pPr>
+      <w:r>
+        <w:rPr>
+          <w:b/>
+        </w:rPr>
+        <w:t>list(arguments: String):</w:t>
+      </w:r>
+      <w:r>
+        <w:t xml:space="preserve"> </w:t>
+      </w:r>
+      <w:r>
+        <w:t xml:space="preserve">Ez a függvény kilistázza az arguments-ben </w:t>
+      </w:r>
+      <w:r>
+        <w:t xml:space="preserve">található id-vel </w:t>
+      </w:r>
+      <w:r>
+        <w:t>s</w:t>
+      </w:r>
+      <w:r>
+        <w:t>epcifikált settler információit a genUIString függvény segítségével.</w:t>
+      </w:r>
+    </w:p>
+    <w:p>
+      <w:pPr>
+        <w:rPr>
+          <w:lang w:val="en-US"/>
+        </w:rPr>
+      </w:pPr>
+    </w:p>
+    <w:p>
+      <w:pPr>
+        <w:rPr>
+          <w:lang w:val="en-US"/>
+        </w:rPr>
+      </w:pPr>
+      <w:r>
+        <w:rPr>
+          <w:lang w:val="en-US"/>
+        </w:rPr>
+        <w:t>Controllable</w:t>
+      </w:r>
+    </w:p>
+    <w:p>
+      <w:pPr>
+        <w:pStyle w:val="Heading4"/>
+        <w:numPr>
+          <w:ilvl w:val="3"/>
+          <w:numId w:val="2"/>
+        </w:numPr>
+        <w:rPr>
+          <w:sz w:val="24"/>
+          <w:szCs w:val="24"/>
+        </w:rPr>
+      </w:pPr>
+      <w:r>
+        <w:rPr>
+          <w:sz w:val="24"/>
+          <w:szCs w:val="24"/>
+        </w:rPr>
+        <w:lastRenderedPageBreak/>
+        <w:t>Felelősség</w:t>
+      </w:r>
+    </w:p>
+    <w:p>
+      <w:pPr>
+        <w:rPr>
+          <w:lang w:eastAsia="hu-HU"/>
+        </w:rPr>
+      </w:pPr>
+      <w:r>
+        <w:rPr>
+          <w:lang w:eastAsia="hu-HU"/>
+        </w:rPr>
+        <w:t>Ez egy olyan interface amit olyan osztályok valósítanak meg miknek van autonóm működése</w:t>
+      </w:r>
+      <w:r>
+        <w:rPr>
+          <w:lang w:eastAsia="hu-HU"/>
+        </w:rPr>
+        <w:t xml:space="preserve"> pl: a robotok melyek minden körben mozognak/fúrnak/nem csinálnak semmit.</w:t>
+      </w:r>
+    </w:p>
+    <w:p>
+      <w:pPr>
+        <w:pStyle w:val="Heading4"/>
+        <w:numPr>
+          <w:ilvl w:val="3"/>
+          <w:numId w:val="2"/>
+        </w:numPr>
+        <w:rPr>
+          <w:sz w:val="24"/>
+          <w:szCs w:val="24"/>
+        </w:rPr>
+      </w:pPr>
+      <w:r>
+        <w:rPr>
+          <w:sz w:val="24"/>
+          <w:szCs w:val="24"/>
+        </w:rPr>
+        <w:t>Állapotdiagram</w:t>
+      </w:r>
+      <w:r>
+        <w:rPr>
+          <w:sz w:val="24"/>
+          <w:szCs w:val="24"/>
+        </w:rPr>
+        <w:t>ok</w:t>
+      </w:r>
+    </w:p>
+    <w:p>
+      <w:pPr>
+        <w:rPr>
+          <w:lang w:eastAsia="hu-HU"/>
+        </w:rPr>
+      </w:pPr>
+      <w:r>
+        <w:rPr>
+          <w:lang w:eastAsia="hu-HU"/>
+        </w:rPr>
+        <w:t>-</w:t>
+      </w:r>
+    </w:p>
+    <w:p>
+      <w:pPr>
+        <w:pStyle w:val="Heading4"/>
+        <w:numPr>
+          <w:ilvl w:val="3"/>
+          <w:numId w:val="2"/>
+        </w:numPr>
+        <w:rPr>
+          <w:sz w:val="24"/>
+          <w:szCs w:val="24"/>
+        </w:rPr>
+      </w:pPr>
+      <w:r>
+        <w:rPr>
+          <w:sz w:val="24"/>
+          <w:szCs w:val="24"/>
+        </w:rPr>
+        <w:t>Ősosztályok</w:t>
+      </w:r>
+    </w:p>
+    <w:p>
+      <w:pPr>
+        <w:rPr>
+          <w:lang w:eastAsia="hu-HU"/>
+        </w:rPr>
+      </w:pPr>
+      <w:r>
+        <w:rPr>
+          <w:lang w:eastAsia="hu-HU"/>
+        </w:rPr>
+        <w:t>-</w:t>
+      </w:r>
+    </w:p>
+    <w:p>
+      <w:pPr>
+        <w:pStyle w:val="Heading4"/>
+        <w:numPr>
+          <w:ilvl w:val="3"/>
+          <w:numId w:val="2"/>
+        </w:numPr>
+        <w:rPr>
+          <w:sz w:val="24"/>
+          <w:szCs w:val="24"/>
+        </w:rPr>
+      </w:pPr>
+      <w:r>
+        <w:rPr>
+          <w:sz w:val="24"/>
+          <w:szCs w:val="24"/>
+        </w:rPr>
+        <w:t>Interfészek</w:t>
+      </w:r>
+    </w:p>
+    <w:p>
+      <w:pPr>
+        <w:rPr>
+          <w:lang w:eastAsia="hu-HU"/>
+        </w:rPr>
+      </w:pPr>
+      <w:r>
+        <w:rPr>
+          <w:lang w:eastAsia="hu-HU"/>
+        </w:rPr>
+        <w:t>-</w:t>
+      </w:r>
+    </w:p>
+    <w:p>
+      <w:pPr>
+        <w:pStyle w:val="Heading4"/>
+        <w:numPr>
+          <w:ilvl w:val="3"/>
+          <w:numId w:val="2"/>
+        </w:numPr>
+        <w:rPr>
+          <w:sz w:val="24"/>
+          <w:szCs w:val="24"/>
+        </w:rPr>
+      </w:pPr>
+      <w:r>
+        <w:rPr>
+          <w:sz w:val="24"/>
+          <w:szCs w:val="24"/>
+        </w:rPr>
+        <w:t>Attribútumok</w:t>
+      </w:r>
+    </w:p>
+    <w:p>
+      <w:pPr>
+        <w:spacing w:after="0" w:line="240" w:lineRule="auto"/>
+      </w:pPr>
+      <w:r>
+        <w:t>-</w:t>
+      </w:r>
+    </w:p>
+    <w:p>
+      <w:pPr>
+        <w:pStyle w:val="Heading4"/>
+        <w:numPr>
+          <w:ilvl w:val="3"/>
+          <w:numId w:val="2"/>
+        </w:numPr>
+        <w:rPr>
+          <w:sz w:val="24"/>
+          <w:szCs w:val="24"/>
+        </w:rPr>
+      </w:pPr>
+      <w:r>
+        <w:rPr>
+          <w:sz w:val="24"/>
+          <w:szCs w:val="24"/>
+        </w:rPr>
+        <w:t>Metódusok</w:t>
+      </w:r>
+    </w:p>
+    <w:p>
+      <w:pPr>
+        <w:numPr>
+          <w:ilvl w:val="0"/>
+          <w:numId w:val="3"/>
+        </w:numPr>
+        <w:spacing w:after="0" w:line="240" w:lineRule="auto"/>
+      </w:pPr>
+      <w:r>
+        <w:rPr>
+          <w:b/>
+        </w:rPr>
+        <w:t>+</w:t>
+      </w:r>
+      <w:r>
+        <w:rPr>
+          <w:b/>
+        </w:rPr>
+        <w:t>onTurn():</w:t>
+      </w:r>
+      <w:r>
+        <w:t xml:space="preserve"> Egy absztrakt függvény mely</w:t>
+      </w:r>
+      <w:r>
+        <w:t xml:space="preserve"> elvégzi az adott objektum egy körben elvégzendő feladatait.</w:t>
+      </w:r>
+    </w:p>
+    <w:p>
+      <w:pPr>
+        <w:rPr>
+          <w:lang w:val="en-US"/>
+        </w:rPr>
+      </w:pPr>
+    </w:p>
+    <w:p>
+      <w:pPr>
+        <w:rPr>
+          <w:lang w:val="en-US"/>
+        </w:rPr>
+      </w:pPr>
+      <w:r>
+        <w:rPr>
+          <w:lang w:val="en-US"/>
+        </w:rPr>
+        <w:t>Printable</w:t>
+      </w:r>
+    </w:p>
+    <w:p>
+      <w:pPr>
+        <w:pStyle w:val="Heading4"/>
+        <w:numPr>
+          <w:ilvl w:val="3"/>
+          <w:numId w:val="2"/>
+        </w:numPr>
+        <w:rPr>
+          <w:sz w:val="24"/>
+          <w:szCs w:val="24"/>
+        </w:rPr>
+      </w:pPr>
+      <w:r>
+        <w:rPr>
+          <w:sz w:val="24"/>
+          <w:szCs w:val="24"/>
+        </w:rPr>
+        <w:t>Felelősség</w:t>
+      </w:r>
+    </w:p>
+    <w:p>
+      <w:pPr>
+        <w:rPr>
+          <w:lang w:eastAsia="hu-HU"/>
+        </w:rPr>
+      </w:pPr>
+      <w:r>
+        <w:rPr>
+          <w:lang w:eastAsia="hu-HU"/>
+        </w:rPr>
+        <w:t>Ez az absztrakt ősosztály felel az UI-ra kiírandó objektumok releváns tulajdonságait tartalmazó stringek előállításáért, illetve azért, hogy minden objektum (amelyiknek kell) legyen egyedi id-je.</w:t>
+      </w:r>
+    </w:p>
+    <w:p>
+      <w:pPr>
+        <w:pStyle w:val="Heading4"/>
+        <w:numPr>
+          <w:ilvl w:val="3"/>
+          <w:numId w:val="2"/>
+        </w:numPr>
+        <w:rPr>
+          <w:sz w:val="24"/>
+          <w:szCs w:val="24"/>
+        </w:rPr>
+      </w:pPr>
+      <w:r>
+        <w:rPr>
+          <w:sz w:val="24"/>
+          <w:szCs w:val="24"/>
+        </w:rPr>
+        <w:t>Állapotdiagram</w:t>
+      </w:r>
+      <w:r>
+        <w:rPr>
+          <w:sz w:val="24"/>
+          <w:szCs w:val="24"/>
+        </w:rPr>
+        <w:t>ok</w:t>
+      </w:r>
+    </w:p>
+    <w:p>
+      <w:pPr>
+        <w:rPr>
+          <w:lang w:eastAsia="hu-HU"/>
+        </w:rPr>
+      </w:pPr>
+      <w:r>
+        <w:rPr>
+          <w:lang w:eastAsia="hu-HU"/>
+        </w:rPr>
+        <w:t>-</w:t>
+      </w:r>
+    </w:p>
+    <w:p>
+      <w:pPr>
+        <w:pStyle w:val="Heading4"/>
+        <w:numPr>
+          <w:ilvl w:val="3"/>
+          <w:numId w:val="2"/>
+        </w:numPr>
+        <w:rPr>
+          <w:sz w:val="24"/>
+          <w:szCs w:val="24"/>
+        </w:rPr>
+      </w:pPr>
+      <w:r>
+        <w:rPr>
+          <w:sz w:val="24"/>
+          <w:szCs w:val="24"/>
+        </w:rPr>
+        <w:t>Ősosztályok</w:t>
+      </w:r>
+    </w:p>
+    <w:p>
+      <w:pPr>
+        <w:rPr>
+          <w:lang w:eastAsia="hu-HU"/>
+        </w:rPr>
+      </w:pPr>
+      <w:r>
+        <w:rPr>
+          <w:lang w:eastAsia="hu-HU"/>
+        </w:rPr>
+        <w:t>-</w:t>
+      </w:r>
+    </w:p>
+    <w:p>
+      <w:pPr>
+        <w:pStyle w:val="Heading4"/>
+        <w:numPr>
+          <w:ilvl w:val="3"/>
+          <w:numId w:val="2"/>
+        </w:numPr>
+        <w:rPr>
+          <w:sz w:val="24"/>
+          <w:szCs w:val="24"/>
+        </w:rPr>
+      </w:pPr>
+      <w:r>
+        <w:rPr>
+          <w:sz w:val="24"/>
+          <w:szCs w:val="24"/>
+        </w:rPr>
+        <w:t>Interfészek</w:t>
+      </w:r>
+    </w:p>
+    <w:p>
+      <w:pPr>
+        <w:rPr>
+          <w:lang w:eastAsia="hu-HU"/>
+        </w:rPr>
+      </w:pPr>
+      <w:r>
+        <w:rPr>
+          <w:lang w:eastAsia="hu-HU"/>
+        </w:rPr>
+        <w:t>-</w:t>
+      </w:r>
+    </w:p>
+    <w:p>
+      <w:pPr>
+        <w:pStyle w:val="Heading4"/>
+        <w:numPr>
+          <w:ilvl w:val="3"/>
+          <w:numId w:val="2"/>
+        </w:numPr>
+        <w:rPr>
+          <w:sz w:val="24"/>
+          <w:szCs w:val="24"/>
+        </w:rPr>
+      </w:pPr>
+      <w:r>
+        <w:rPr>
+          <w:sz w:val="24"/>
+          <w:szCs w:val="24"/>
+        </w:rPr>
+        <w:t>Attribútumok</w:t>
+      </w:r>
+    </w:p>
+    <w:p>
+      <w:pPr>
+        <w:numPr>
+          <w:ilvl w:val="0"/>
+          <w:numId w:val="3"/>
+        </w:numPr>
+        <w:spacing w:after="0" w:line="240" w:lineRule="auto"/>
+      </w:pPr>
+      <w:r>
+        <w:rPr>
+          <w:b/>
+        </w:rPr>
+        <w:t xml:space="preserve">-id: </w:t>
+      </w:r>
+      <w:r>
+        <w:rPr>
+          <w:b/>
+        </w:rPr>
+        <w:t>String</w:t>
+      </w:r>
+      <w:r>
+        <w:rPr>
+          <w:b/>
+        </w:rPr>
+        <w:t>:</w:t>
+      </w:r>
+      <w:r>
+        <w:t xml:space="preserve"> Ez az adott objektum id-je, ezt arra használjuk fel, hogy a játékos ki tudja választani a megfelelő objektumot, pl: amikor egy settlerrel fúr, akkor a settler id-jét megadva választhatja ki melyikkel kíván fúrni.</w:t>
+      </w:r>
+    </w:p>
+    <w:p>
+      <w:pPr>
+        <w:numPr>
+          <w:ilvl w:val="0"/>
+          <w:numId w:val="3"/>
+        </w:numPr>
+        <w:spacing w:after="0" w:line="240" w:lineRule="auto"/>
+        <w:rPr>
+          <w:u w:val="single"/>
+        </w:rPr>
+      </w:pPr>
+      <w:r>
+        <w:rPr>
+          <w:b/>
+          <w:u w:val="single"/>
+        </w:rPr>
+        <w:t>-nextId: int:</w:t>
+      </w:r>
+      <w:r>
+        <w:t xml:space="preserve"> Ez</w:t>
+      </w:r>
+      <w:r>
+        <w:t xml:space="preserve"> egy statikus tagváltozó mely azt tartja számon, hogy mi legyen a következő létrehozott id-t igénylő objektum id-je. Azért statikus, hogy az id-k egyediségét garantáljuk.</w:t>
+      </w:r>
+    </w:p>
+    <w:p>
+      <w:pPr>
+        <w:pStyle w:val="Heading4"/>
+        <w:numPr>
+          <w:ilvl w:val="3"/>
+          <w:numId w:val="2"/>
+        </w:numPr>
+        <w:rPr>
+          <w:sz w:val="24"/>
+          <w:szCs w:val="24"/>
+        </w:rPr>
+      </w:pPr>
+      <w:r>
+        <w:rPr>
+          <w:sz w:val="24"/>
+          <w:szCs w:val="24"/>
+        </w:rPr>
         <w:lastRenderedPageBreak/>
         <w:t>Metódusok</w:t>
       </w:r>
@@ -562,355 +1502,40 @@
         <w:rPr>
           <w:b/>
         </w:rPr>
-        <w:t>+removeSettler(s: Settler):</w:t>
-      </w:r>
-      <w:r>
-        <w:t xml:space="preserve"> Kiveszi a settlers listából az s Settlert.</w:t>
-      </w:r>
-    </w:p>
-    <w:p>
-      <w:pPr>
-        <w:numPr>
-          <w:ilvl w:val="0"/>
-          <w:numId w:val="3"/>
-        </w:numPr>
-        <w:spacing w:after="0" w:line="240" w:lineRule="auto"/>
-      </w:pPr>
-      <w:r>
-        <w:rPr>
-          <w:b/>
-        </w:rPr>
-        <w:t>+removeControllable(c: Controllable):</w:t>
-      </w:r>
-      <w:r>
-        <w:t xml:space="preserve"> Kiveszi a controllables listából az s Controllablet.</w:t>
-      </w:r>
-    </w:p>
-    <w:p>
-      <w:pPr>
-        <w:numPr>
-          <w:ilvl w:val="0"/>
-          <w:numId w:val="3"/>
-        </w:numPr>
-        <w:spacing w:after="0" w:line="240" w:lineRule="auto"/>
-      </w:pPr>
-      <w:r>
-        <w:rPr>
-          <w:b/>
-        </w:rPr>
-        <w:t>+addSettler(s: Settler):</w:t>
-      </w:r>
-      <w:r>
-        <w:t xml:space="preserve"> Hozzáadja a settlers listához az s Settlert.</w:t>
-      </w:r>
-    </w:p>
-    <w:p>
-      <w:pPr>
-        <w:numPr>
-          <w:ilvl w:val="0"/>
-          <w:numId w:val="3"/>
-        </w:numPr>
-        <w:spacing w:after="0" w:line="240" w:lineRule="auto"/>
-      </w:pPr>
-      <w:r>
-        <w:rPr>
-          <w:b/>
-        </w:rPr>
-        <w:t>+addControllable(c: Controllable):</w:t>
-      </w:r>
-      <w:r>
-        <w:t xml:space="preserve"> Hozzáadja a controllables listához a c Controllablet.</w:t>
-      </w:r>
-    </w:p>
-    <w:p>
-      <w:pPr>
-        <w:numPr>
-          <w:ilvl w:val="0"/>
-          <w:numId w:val="3"/>
-        </w:numPr>
-        <w:spacing w:after="0" w:line="240" w:lineRule="auto"/>
-      </w:pPr>
-      <w:r>
-        <w:rPr>
-          <w:b/>
-        </w:rPr>
-        <w:t>+gameWon():</w:t>
-      </w:r>
-      <w:r>
-        <w:t xml:space="preserve"> Elvégzi a játék megnyerésekor elvégzendő feladatokat (pl. Üzenet a játékosnak az UI-n keresztül).</w:t>
-      </w:r>
-    </w:p>
-    <w:p>
-      <w:pPr>
-        <w:numPr>
-          <w:ilvl w:val="0"/>
-          <w:numId w:val="3"/>
-        </w:numPr>
-        <w:spacing w:after="0" w:line="240" w:lineRule="auto"/>
-      </w:pPr>
-      <w:r>
-        <w:rPr>
-          <w:b/>
-        </w:rPr>
-        <w:t>+isGameLost(): Boolean:</w:t>
-      </w:r>
-      <w:r>
-        <w:t xml:space="preserve"> Leellenőrzi, hogy el van-e veszítve a játék s ennek megfelelő boollal tér vissza.</w:t>
-      </w:r>
-    </w:p>
-    <w:p>
-      <w:pPr>
-        <w:numPr>
-          <w:ilvl w:val="0"/>
-          <w:numId w:val="3"/>
-        </w:numPr>
-        <w:spacing w:after="0" w:line="240" w:lineRule="auto"/>
-      </w:pPr>
-      <w:r>
-        <w:rPr>
-          <w:b/>
-        </w:rPr>
-        <w:t>+gameLost():</w:t>
-      </w:r>
-      <w:r>
-        <w:t xml:space="preserve"> Elvégzi a játék elvesztésekor elvégzendő feladatokat (pl. Üzenet a játékosnak az UI-n keresztül).</w:t>
-      </w:r>
-    </w:p>
-    <w:p>
-      <w:pPr>
-        <w:numPr>
-          <w:ilvl w:val="0"/>
-          <w:numId w:val="3"/>
-        </w:numPr>
-        <w:spacing w:after="0" w:line="240" w:lineRule="auto"/>
-      </w:pPr>
-      <w:r>
-        <w:rPr>
-          <w:b/>
-        </w:rPr>
-        <w:t>+start</w:t>
-      </w:r>
-      <w:r>
-        <w:rPr>
-          <w:b/>
-        </w:rPr>
-        <w:t>Turn():</w:t>
-      </w:r>
-      <w:r>
-        <w:t xml:space="preserve"> Ez a függvény akkor hívódik meg amikor a játékos kiadja a </w:t>
-      </w:r>
-      <w:r>
-        <w:t>lépés a következő körre p</w:t>
-      </w:r>
-      <w:r>
-        <w:t>arancsot, ezután minden controllable autonóm módon (az onTurn()) függvényének segítségével elvégzi az adott körben elvégzendő dolgát.</w:t>
-      </w:r>
-    </w:p>
-    <w:p>
-      <w:pPr>
-        <w:numPr>
-          <w:ilvl w:val="0"/>
-          <w:numId w:val="3"/>
-        </w:numPr>
-        <w:spacing w:after="0" w:line="240" w:lineRule="auto"/>
-      </w:pPr>
-      <w:r>
-        <w:rPr>
-          <w:b/>
-        </w:rPr>
-        <w:t>+listAllSettlers(): String:</w:t>
-      </w:r>
-      <w:r>
-        <w:t xml:space="preserve"> Ez a függvény visszaad egy stringet amiben az összes settler minden fontos tulajdonsága található, ezt a stringet a UI írja ki a list all settlers parancs hatására.</w:t>
-      </w:r>
-    </w:p>
-    <w:p>
-      <w:pPr>
-        <w:numPr>
-          <w:ilvl w:val="0"/>
-          <w:numId w:val="3"/>
-        </w:numPr>
-        <w:spacing w:after="0" w:line="240" w:lineRule="auto"/>
-      </w:pPr>
-      <w:r>
-        <w:rPr>
-          <w:b/>
-        </w:rPr>
-        <w:t>+initGame(isManual: Boolean):</w:t>
-      </w:r>
-      <w:r>
+        <w:t>+getUIString():</w:t>
+      </w:r>
+      <w:r>
+        <w:rPr>
+          <w:b/>
+        </w:rPr>
         <w:t xml:space="preserve"> </w:t>
       </w:r>
       <w:r>
-        <w:t>A játék inicializálását végző függvény. Ha az isManual igaz akkor a felhasználó fogja a create s set függvényekkel a játékban található összes objektumot inicializálni. Ha az isManual false akkor ez a függvény autómatikusan létrehozza a játék objektumait.</w:t>
-      </w:r>
-    </w:p>
-    <w:p>
-      <w:pPr>
-        <w:numPr>
-          <w:ilvl w:val="0"/>
-          <w:numId w:val="3"/>
-        </w:numPr>
-        <w:spacing w:after="0" w:line="240" w:lineRule="auto"/>
-      </w:pPr>
-      <w:r>
-        <w:rPr>
-          <w:b/>
-        </w:rPr>
-        <w:t>+loadGame(fileName: String):</w:t>
+        <w:rPr>
+          <w:b/>
+        </w:rPr>
+        <w:t>String:</w:t>
       </w:r>
       <w:r>
         <w:t xml:space="preserve"> </w:t>
       </w:r>
       <w:r>
-        <w:t>Ez a függvény a fileName Stringgel meghatározott fileból betölti a játékot.</w:t>
-      </w:r>
-    </w:p>
-    <w:p>
-      <w:pPr>
-        <w:numPr>
-          <w:ilvl w:val="0"/>
-          <w:numId w:val="3"/>
-        </w:numPr>
-        <w:spacing w:after="0" w:line="240" w:lineRule="auto"/>
-      </w:pPr>
-      <w:r>
-        <w:rPr>
-          <w:b/>
-        </w:rPr>
-        <w:t>+create(arguments: String):</w:t>
-      </w:r>
-      <w:r>
-        <w:t xml:space="preserve"> </w:t>
-      </w:r>
-      <w:r>
-        <w:t>Ez a függvény létrehoz egy az argumentum String által specifikált objektumot az argumentum által specifikált id-vel.</w:t>
-      </w:r>
-    </w:p>
-    <w:p>
-      <w:pPr>
-        <w:numPr>
-          <w:ilvl w:val="0"/>
-          <w:numId w:val="3"/>
-        </w:numPr>
-        <w:spacing w:after="0" w:line="240" w:lineRule="auto"/>
-      </w:pPr>
-      <w:r>
-        <w:rPr>
-          <w:b/>
-        </w:rPr>
-        <w:t>+set(arguments: String):</w:t>
-      </w:r>
-      <w:r>
-        <w:t xml:space="preserve"> </w:t>
-      </w:r>
-      <w:r>
-        <w:t>Ez a függvény az argumentummal specifikált objetuk megfelelő mezőjét beállítja az argumentum által specifikált értékkel.</w:t>
-      </w:r>
-    </w:p>
-    <w:p>
-      <w:pPr>
-        <w:numPr>
-          <w:ilvl w:val="0"/>
-          <w:numId w:val="3"/>
-        </w:numPr>
-        <w:spacing w:after="0" w:line="240" w:lineRule="auto"/>
-      </w:pPr>
-      <w:r>
-        <w:rPr>
-          <w:b/>
-        </w:rPr>
-        <w:t>+add(arguments: String):</w:t>
-      </w:r>
-      <w:r>
-        <w:t xml:space="preserve"> </w:t>
-      </w:r>
-      <w:r>
-        <w:t>Ez a függvény hozzáadja az argumentumban található id-val specifikált objektum megfelelő listájához az arugmentumben specifikált objektumot.</w:t>
-      </w:r>
-    </w:p>
-    <w:p>
-      <w:pPr>
-        <w:numPr>
-          <w:ilvl w:val="0"/>
-          <w:numId w:val="3"/>
-        </w:numPr>
-        <w:spacing w:after="0" w:line="240" w:lineRule="auto"/>
-      </w:pPr>
-      <w:r>
-        <w:rPr>
-          <w:b/>
-        </w:rPr>
-        <w:t>executeCommand(arguments: String):</w:t>
-      </w:r>
-      <w:r>
-        <w:t xml:space="preserve"> </w:t>
-      </w:r>
-      <w:r>
-        <w:t>Ez a függvény végrehajtat egy Contorllable objektummal egy parancsot.</w:t>
-      </w:r>
-    </w:p>
-    <w:p>
-      <w:pPr>
-        <w:numPr>
-          <w:ilvl w:val="0"/>
-          <w:numId w:val="3"/>
-        </w:numPr>
-        <w:spacing w:after="0" w:line="240" w:lineRule="auto"/>
-      </w:pPr>
-      <w:r>
-        <w:rPr>
-          <w:b/>
-        </w:rPr>
-        <w:t>startGame():</w:t>
-      </w:r>
-      <w:r>
-        <w:t xml:space="preserve"> </w:t>
-      </w:r>
-      <w:r>
-        <w:t>Ez a függvény elindítja a játékot.</w:t>
-      </w:r>
-    </w:p>
-    <w:p>
-      <w:pPr>
-        <w:numPr>
-          <w:ilvl w:val="0"/>
-          <w:numId w:val="3"/>
-        </w:numPr>
-        <w:spacing w:after="0" w:line="240" w:lineRule="auto"/>
-      </w:pPr>
-      <w:r>
-        <w:rPr>
-          <w:b/>
-        </w:rPr>
-        <w:t>saveGame(fileName: String):</w:t>
-      </w:r>
-      <w:r>
-        <w:t xml:space="preserve"> </w:t>
-      </w:r>
-      <w:r>
-        <w:t>Ez a függvény lementi a játék állását a fileName nevű fileba.</w:t>
-      </w:r>
-    </w:p>
-    <w:p>
-      <w:pPr>
-        <w:numPr>
-          <w:ilvl w:val="0"/>
-          <w:numId w:val="3"/>
-        </w:numPr>
-        <w:spacing w:after="0" w:line="240" w:lineRule="auto"/>
-      </w:pPr>
-      <w:r>
-        <w:rPr>
-          <w:b/>
-        </w:rPr>
-        <w:t>list(arguments: String):</w:t>
-      </w:r>
-      <w:r>
-        <w:t xml:space="preserve"> </w:t>
-      </w:r>
-      <w:r>
-        <w:t>Ez a függvény kilistázza az arguments-ben sepcifikált settler információit.</w:t>
+        <w:t>Ez a függvény generálja az adott objektum fontos tulajdonságait tartalmazó stringet</w:t>
+      </w:r>
+      <w:r>
+        <w:t xml:space="preserve"> (ennek legelső eleme az objektum id-je)</w:t>
+      </w:r>
+      <w:r>
+        <w:t xml:space="preserve"> amit a UI megkap s a játékosnak kiír</w:t>
+      </w:r>
+      <w:r>
+        <w:t xml:space="preserve"> megfelelő parancs esetén</w:t>
+      </w:r>
+      <w:r>
+        <w:t>.</w:t>
+      </w:r>
+      <w:r>
+        <w:t xml:space="preserve"> A Printable osztályban ez egy absztrakt függvény.</w:t>
       </w:r>
     </w:p>
     <w:p>
@@ -930,7 +1555,7 @@
         <w:rPr>
           <w:lang w:val="en-US"/>
         </w:rPr>
-        <w:t>Controllable</w:t>
+        <w:t>Building</w:t>
       </w:r>
     </w:p>
     <w:p>
@@ -963,13 +1588,7 @@
         <w:rPr>
           <w:lang w:eastAsia="hu-HU"/>
         </w:rPr>
-        <w:t>Ez egy olyan interface amit olyan osztályok valósítanak meg miknek van autonóm működése</w:t>
-      </w:r>
-      <w:r>
-        <w:rPr>
-          <w:lang w:eastAsia="hu-HU"/>
-        </w:rPr>
-        <w:t xml:space="preserve"> pl: a robotok melyek minden körben mozognak/fúrnak/nem csinálnak semmit.</w:t>
+        <w:t>Ez egy absztrakt osztály mely a játékban található épületekért felel. Elpusztítja őket, illetve elvégzi a dolgukat amikor rákerülnek egy aszteroidára.</w:t>
       </w:r>
     </w:p>
     <w:p>
@@ -1029,7 +1648,6 @@
           <w:sz w:val="24"/>
           <w:szCs w:val="24"/>
         </w:rPr>
-        <w:lastRenderedPageBreak/>
         <w:t>Ősosztályok</w:t>
       </w:r>
     </w:p>
@@ -1043,7 +1661,7 @@
         <w:rPr>
           <w:lang w:eastAsia="hu-HU"/>
         </w:rPr>
-        <w:t>-</w:t>
+        <w:t>Printable -&gt; Building</w:t>
       </w:r>
     </w:p>
     <w:p>
@@ -1076,7 +1694,7 @@
         <w:rPr>
           <w:lang w:eastAsia="hu-HU"/>
         </w:rPr>
-        <w:t>-</w:t>
+        <w:t>ReactsToSunflare</w:t>
       </w:r>
     </w:p>
     <w:p>
@@ -1101,10 +1719,109 @@
     </w:p>
     <w:p>
       <w:pPr>
-        <w:spacing w:after="0" w:line="240" w:lineRule="auto"/>
-      </w:pPr>
-      <w:r>
+        <w:numPr>
+          <w:ilvl w:val="0"/>
+          <w:numId w:val="3"/>
+        </w:numPr>
+        <w:spacing w:after="0" w:line="240" w:lineRule="auto"/>
+      </w:pPr>
+      <w:r>
+        <w:rPr>
+          <w:b/>
+        </w:rPr>
         <w:t>-</w:t>
+      </w:r>
+      <w:r>
+        <w:rPr>
+          <w:b/>
+        </w:rPr>
+        <w:t>id: String</w:t>
+      </w:r>
+      <w:r>
+        <w:rPr>
+          <w:b/>
+        </w:rPr>
+        <w:t>:</w:t>
+      </w:r>
+      <w:r>
+        <w:t xml:space="preserve"> Ez az adott épület id-je, ezt arra használjuk fel, hogy a játékos ki tudja választani a megfelelő objektumot, pl: amikor egy settlerrel StarGate-re lép, akkor a StarGate id-jét megadva választhatja ki melyikre kíván rálépni.</w:t>
+      </w:r>
+    </w:p>
+    <w:p>
+      <w:pPr>
+        <w:numPr>
+          <w:ilvl w:val="0"/>
+          <w:numId w:val="3"/>
+        </w:numPr>
+        <w:spacing w:after="0" w:line="240" w:lineRule="auto"/>
+        <w:rPr>
+          <w:u w:val="single"/>
+        </w:rPr>
+      </w:pPr>
+      <w:r>
+        <w:rPr>
+          <w:b/>
+          <w:u w:val="single"/>
+        </w:rPr>
+        <w:t>-nextId: int:</w:t>
+      </w:r>
+      <w:r>
+        <w:t xml:space="preserve"> Ez</w:t>
+      </w:r>
+      <w:r>
+        <w:t xml:space="preserve"> egy statikus tagváltozó mely azt tartja számon, hogy mi legyen a következő létrehozott id-t igénylő objektum id-je. Azért statikus, hogy az id-k egyediségét garantáljuk.</w:t>
+      </w:r>
+    </w:p>
+    <w:p>
+      <w:pPr>
+        <w:numPr>
+          <w:ilvl w:val="0"/>
+          <w:numId w:val="3"/>
+        </w:numPr>
+        <w:spacing w:after="0" w:line="240" w:lineRule="auto"/>
+        <w:rPr>
+          <w:b/>
+          <w:u w:val="single"/>
+        </w:rPr>
+      </w:pPr>
+      <w:r>
+        <w:rPr>
+          <w:b/>
+        </w:rPr>
+        <w:t>#asteroid: Asteroid:</w:t>
+      </w:r>
+      <w:r>
+        <w:t xml:space="preserve"> Az a</w:t>
+      </w:r>
+      <w:r>
+        <w:t>szteroida amin az épület található.</w:t>
+      </w:r>
+    </w:p>
+    <w:p>
+      <w:pPr>
+        <w:numPr>
+          <w:ilvl w:val="0"/>
+          <w:numId w:val="3"/>
+        </w:numPr>
+        <w:spacing w:after="0" w:line="240" w:lineRule="auto"/>
+        <w:rPr>
+          <w:b/>
+        </w:rPr>
+      </w:pPr>
+      <w:r>
+        <w:rPr>
+          <w:b/>
+        </w:rPr>
+        <w:t>-owner:</w:t>
+      </w:r>
+      <w:r>
+        <w:rPr>
+          <w:b/>
+        </w:rPr>
+        <w:t xml:space="preserve"> Game:</w:t>
+      </w:r>
+      <w:r>
+        <w:t xml:space="preserve"> Egy referencia a Game osztályhoz.</w:t>
       </w:r>
     </w:p>
     <w:p>
@@ -1139,19 +1856,82 @@
         <w:rPr>
           <w:b/>
         </w:rPr>
-        <w:t>+</w:t>
-      </w:r>
-      <w:r>
-        <w:rPr>
-          <w:b/>
-        </w:rPr>
-        <w:t>onTurn():</w:t>
-      </w:r>
-      <w:r>
-        <w:t xml:space="preserve"> Egy absztrakt függvény mely</w:t>
-      </w:r>
-      <w:r>
-        <w:t xml:space="preserve"> elvégzi az adott objektum egy körben elvégzendő feladatait.</w:t>
+        <w:t>+getUIString():</w:t>
+      </w:r>
+      <w:r>
+        <w:rPr>
+          <w:b/>
+        </w:rPr>
+        <w:t xml:space="preserve"> </w:t>
+      </w:r>
+      <w:r>
+        <w:rPr>
+          <w:b/>
+        </w:rPr>
+        <w:t>String:</w:t>
+      </w:r>
+      <w:r>
+        <w:t xml:space="preserve"> Ez a függvény generálja az adott épület fontos tulajdonságait tartalmazó stringet (ennek legelső eleme az épület id-je) amit a UI megkap s a játékosnak kiír megfelelő parancs esetén. A Building osztályban ez egy absztakt függvény.</w:t>
+      </w:r>
+    </w:p>
+    <w:p>
+      <w:pPr>
+        <w:numPr>
+          <w:ilvl w:val="0"/>
+          <w:numId w:val="3"/>
+        </w:numPr>
+        <w:spacing w:after="0" w:line="240" w:lineRule="auto"/>
+      </w:pPr>
+      <w:r>
+        <w:rPr>
+          <w:b/>
+        </w:rPr>
+        <w:t>+getNotifiedAboutSunflare():</w:t>
+      </w:r>
+      <w:r>
+        <w:t xml:space="preserve"> Ez a függvény akkor hívódik meg az épületen amikor azt napvihar éri</w:t>
+      </w:r>
+      <w:r>
+        <w:t>, ilyenkor az épület reagál arra ha kell neki</w:t>
+      </w:r>
+      <w:r>
+        <w:t>.</w:t>
+      </w:r>
+    </w:p>
+    <w:p>
+      <w:pPr>
+        <w:numPr>
+          <w:ilvl w:val="0"/>
+          <w:numId w:val="3"/>
+        </w:numPr>
+        <w:spacing w:after="0" w:line="240" w:lineRule="auto"/>
+      </w:pPr>
+      <w:r>
+        <w:rPr>
+          <w:b/>
+        </w:rPr>
+        <w:t>+onPlace(a: Asteroid):</w:t>
+      </w:r>
+      <w:r>
+        <w:t xml:space="preserve"> Ez a függvény végrehajtja az épület feladatait abban a pillanatban amikor ráhelyezzük az aszteroidára.</w:t>
+      </w:r>
+    </w:p>
+    <w:p>
+      <w:pPr>
+        <w:numPr>
+          <w:ilvl w:val="0"/>
+          <w:numId w:val="3"/>
+        </w:numPr>
+        <w:spacing w:after="0" w:line="240" w:lineRule="auto"/>
+      </w:pPr>
+      <w:r>
+        <w:rPr>
+          <w:b/>
+        </w:rPr>
+        <w:t>+destroy():</w:t>
+      </w:r>
+      <w:r>
+        <w:t xml:space="preserve"> Ez a függvény végrehajtja az épület feladatait amikor az elpusztul.</w:t>
       </w:r>
     </w:p>
     <w:p>
@@ -1171,7 +1951,7 @@
         <w:rPr>
           <w:lang w:val="en-US"/>
         </w:rPr>
-        <w:t>Printable</w:t>
+        <w:t>Base</w:t>
       </w:r>
     </w:p>
     <w:p>
@@ -1204,7 +1984,13 @@
         <w:rPr>
           <w:lang w:eastAsia="hu-HU"/>
         </w:rPr>
-        <w:t>Ez az absztrakt ősosztály felel az UI-ra kiírandó objektumok releváns tulajdonságait tartalmazó stringek előállításáért, illetve azért, hogy minden objektum (amelyiknek kell) legyen egyedi id-je.</w:t>
+        <w:t xml:space="preserve">Ez az osztály felel a bázis épületekért </w:t>
+      </w:r>
+      <w:r>
+        <w:rPr>
+          <w:lang w:eastAsia="hu-HU"/>
+        </w:rPr>
+        <w:t>s azoknak feladataiért pl: amikor ráhelyezzük őket egy aszeroidára.</w:t>
       </w:r>
     </w:p>
     <w:p>
@@ -1224,6 +2010,7 @@
           <w:sz w:val="24"/>
           <w:szCs w:val="24"/>
         </w:rPr>
+        <w:lastRenderedPageBreak/>
         <w:t>Állapotdiagram</w:t>
       </w:r>
       <w:r>
@@ -1277,7 +2064,7 @@
         <w:rPr>
           <w:lang w:eastAsia="hu-HU"/>
         </w:rPr>
-        <w:t>-</w:t>
+        <w:t>Printable -&gt; Building -&gt; Base</w:t>
       </w:r>
     </w:p>
     <w:p>
@@ -1310,7 +2097,7 @@
         <w:rPr>
           <w:lang w:eastAsia="hu-HU"/>
         </w:rPr>
-        <w:t>-</w:t>
+        <w:t>ReactsToSunflare</w:t>
       </w:r>
     </w:p>
     <w:p>
@@ -1345,13 +2132,7 @@
         <w:rPr>
           <w:b/>
         </w:rPr>
-        <w:t xml:space="preserve">-id: </w:t>
-      </w:r>
-      <w:r>
-        <w:rPr>
-          <w:b/>
-        </w:rPr>
-        <w:t>String</w:t>
+        <w:t>-id: String</w:t>
       </w:r>
       <w:r>
         <w:rPr>
@@ -1360,7 +2141,19 @@
         <w:t>:</w:t>
       </w:r>
       <w:r>
-        <w:t xml:space="preserve"> Ez az adott objektum id-je, ezt arra használjuk fel, hogy a játékos ki tudja választani a megfelelő objektumot, pl: amikor egy settlerrel fúr, akkor a settler id-jét megadva választhatja ki melyikkel kíván fúrni.</w:t>
+        <w:t xml:space="preserve"> Ez az adott bázis id-je, ezt arra használjuk fel, hogy a játékos ki tudja </w:t>
+      </w:r>
+      <w:r>
+        <w:t>választani a megfelelő bázis</w:t>
+      </w:r>
+      <w:r>
+        <w:t>t. Ez most a bázisban nincs</w:t>
+      </w:r>
+      <w:r>
+        <w:t>e</w:t>
+      </w:r>
+      <w:r>
+        <w:t>n használva, de ha a továbbiakban bővül a specifikáció akkor használhatjuk.</w:t>
       </w:r>
     </w:p>
     <w:p>
@@ -1386,6 +2179,64 @@
       </w:r>
       <w:r>
         <w:t xml:space="preserve"> egy statikus tagváltozó mely azt tartja számon, hogy mi legyen a következő létrehozott id-t igénylő objektum id-je. Azért statikus, hogy az id-k egyediségét garantáljuk.</w:t>
+      </w:r>
+    </w:p>
+    <w:p>
+      <w:pPr>
+        <w:numPr>
+          <w:ilvl w:val="0"/>
+          <w:numId w:val="3"/>
+        </w:numPr>
+        <w:spacing w:after="0" w:line="240" w:lineRule="auto"/>
+        <w:rPr>
+          <w:b/>
+          <w:u w:val="single"/>
+        </w:rPr>
+      </w:pPr>
+      <w:r>
+        <w:rPr>
+          <w:b/>
+        </w:rPr>
+        <w:t>-</w:t>
+      </w:r>
+      <w:r>
+        <w:rPr>
+          <w:b/>
+        </w:rPr>
+        <w:t>asteroid: Asteroid:</w:t>
+      </w:r>
+      <w:r>
+        <w:t xml:space="preserve"> Az a</w:t>
+      </w:r>
+      <w:r>
+        <w:t>szteroida amin a bázis található.</w:t>
+      </w:r>
+    </w:p>
+    <w:p>
+      <w:pPr>
+        <w:numPr>
+          <w:ilvl w:val="0"/>
+          <w:numId w:val="3"/>
+        </w:numPr>
+        <w:spacing w:after="0" w:line="240" w:lineRule="auto"/>
+        <w:rPr>
+          <w:b/>
+        </w:rPr>
+      </w:pPr>
+      <w:r>
+        <w:rPr>
+          <w:b/>
+        </w:rPr>
+        <w:t>-owner:</w:t>
+      </w:r>
+      <w:r>
+        <w:rPr>
+          <w:b/>
+        </w:rPr>
+        <w:t xml:space="preserve"> Game:</w:t>
+      </w:r>
+      <w:r>
+        <w:t xml:space="preserve"> Egy referencia a Game osztályhoz, ezen keresztül fog a bázis jelezni a játéknak, ha le lett helyezve s ezzel megnyerte a játékos a játékot.</w:t>
       </w:r>
     </w:p>
     <w:p>
@@ -1435,849 +2286,88 @@
         <w:t>String:</w:t>
       </w:r>
       <w:r>
+        <w:t xml:space="preserve"> Ez a függvény generálja az adott </w:t>
+      </w:r>
+      <w:r>
+        <w:t>bázis</w:t>
+      </w:r>
+      <w:r>
+        <w:t xml:space="preserve"> fontos tulajdonságait tartalmazó stringet (ennek legelső eleme </w:t>
+      </w:r>
+      <w:r>
+        <w:t>a bázis</w:t>
+      </w:r>
+      <w:r>
+        <w:t xml:space="preserve"> id-je) amit a UI megkap s a játékosnak kiír megfelelő parancs esetén. </w:t>
+      </w:r>
+      <w:r>
+        <w:t>Ez most a bázisban nem lesz használva, de ha a továbbiakban bővül a specifikáció akkor használhatjuk.</w:t>
+      </w:r>
+    </w:p>
+    <w:p>
+      <w:pPr>
+        <w:numPr>
+          <w:ilvl w:val="0"/>
+          <w:numId w:val="3"/>
+        </w:numPr>
+        <w:spacing w:after="0" w:line="240" w:lineRule="auto"/>
+      </w:pPr>
+      <w:r>
+        <w:rPr>
+          <w:b/>
+        </w:rPr>
+        <w:t>+getNotifiedAboutSunflare():</w:t>
+      </w:r>
+      <w:r>
+        <w:t xml:space="preserve"> Ez a függvény akkor hívódik meg </w:t>
+      </w:r>
+      <w:r>
+        <w:t>a bázison</w:t>
+      </w:r>
+      <w:r>
+        <w:t xml:space="preserve"> amikor azt napvihar éri.</w:t>
+      </w:r>
+      <w:r>
+        <w:t xml:space="preserve"> Ez most a bázisban nem lesz használva, de ha a továbbiakban bővül a specifikáció akkor használhatjuk.</w:t>
+      </w:r>
+    </w:p>
+    <w:p>
+      <w:pPr>
+        <w:numPr>
+          <w:ilvl w:val="0"/>
+          <w:numId w:val="3"/>
+        </w:numPr>
+        <w:spacing w:after="0" w:line="240" w:lineRule="auto"/>
+      </w:pPr>
+      <w:r>
+        <w:rPr>
+          <w:b/>
+        </w:rPr>
+        <w:t>+onPlace(a: Asteroid):</w:t>
+      </w:r>
+      <w:r>
+        <w:t xml:space="preserve"> Ez a függvény végrehajtja a</w:t>
+      </w:r>
+      <w:r>
         <w:t xml:space="preserve"> </w:t>
       </w:r>
       <w:r>
-        <w:t>Ez a függvény generálja az adott objektum fontos tulajdonságait tartalmazó stringet</w:t>
-      </w:r>
-      <w:r>
-        <w:t xml:space="preserve"> (ennek legelső eleme az objektum id-je)</w:t>
-      </w:r>
-      <w:r>
-        <w:t xml:space="preserve"> amit a UI megkap s a játékosnak kiír</w:t>
-      </w:r>
-      <w:r>
-        <w:t xml:space="preserve"> megfelelő parancs esetén</w:t>
-      </w:r>
-      <w:r>
-        <w:t>.</w:t>
-      </w:r>
-      <w:r>
-        <w:t xml:space="preserve"> A Printable osztályban ez egy absztrakt függvény.</w:t>
-      </w:r>
-    </w:p>
-    <w:p>
-      <w:pPr>
-        <w:rPr>
-          <w:lang w:val="en-US"/>
-        </w:rPr>
-      </w:pPr>
-    </w:p>
-    <w:p>
-      <w:pPr>
-        <w:rPr>
-          <w:lang w:val="en-US"/>
-        </w:rPr>
-      </w:pPr>
-      <w:r>
-        <w:rPr>
-          <w:lang w:val="en-US"/>
-        </w:rPr>
-        <w:t>Building</w:t>
-      </w:r>
-    </w:p>
-    <w:p>
-      <w:pPr>
-        <w:pStyle w:val="Heading4"/>
-        <w:numPr>
-          <w:ilvl w:val="3"/>
-          <w:numId w:val="2"/>
-        </w:numPr>
-        <w:rPr>
-          <w:sz w:val="24"/>
-          <w:szCs w:val="24"/>
-        </w:rPr>
-      </w:pPr>
-      <w:r>
-        <w:rPr>
-          <w:sz w:val="24"/>
-          <w:szCs w:val="24"/>
-        </w:rPr>
-        <w:lastRenderedPageBreak/>
-        <w:t>Felelősség</w:t>
-      </w:r>
-    </w:p>
-    <w:p>
-      <w:pPr>
-        <w:rPr>
-          <w:lang w:eastAsia="hu-HU"/>
-        </w:rPr>
-      </w:pPr>
-      <w:r>
-        <w:rPr>
-          <w:lang w:eastAsia="hu-HU"/>
-        </w:rPr>
-        <w:t>Ez egy absztrakt osztály mely a játékban található épületekért felel. Elpusztítja őket, illetve elvégzi a dolgukat amikor rákerülnek egy aszteroidára.</w:t>
-      </w:r>
-    </w:p>
-    <w:p>
-      <w:pPr>
-        <w:pStyle w:val="Heading4"/>
-        <w:numPr>
-          <w:ilvl w:val="3"/>
-          <w:numId w:val="2"/>
-        </w:numPr>
-        <w:rPr>
-          <w:sz w:val="24"/>
-          <w:szCs w:val="24"/>
-        </w:rPr>
-      </w:pPr>
-      <w:r>
-        <w:rPr>
-          <w:sz w:val="24"/>
-          <w:szCs w:val="24"/>
-        </w:rPr>
-        <w:t>Állapotdiagram</w:t>
-      </w:r>
-      <w:r>
-        <w:rPr>
-          <w:sz w:val="24"/>
-          <w:szCs w:val="24"/>
-        </w:rPr>
-        <w:t>ok</w:t>
-      </w:r>
-    </w:p>
-    <w:p>
-      <w:pPr>
-        <w:rPr>
-          <w:lang w:eastAsia="hu-HU"/>
-        </w:rPr>
-      </w:pPr>
-      <w:r>
-        <w:rPr>
-          <w:lang w:eastAsia="hu-HU"/>
-        </w:rPr>
-        <w:t>-</w:t>
-      </w:r>
-    </w:p>
-    <w:p>
-      <w:pPr>
-        <w:pStyle w:val="Heading4"/>
-        <w:numPr>
-          <w:ilvl w:val="3"/>
-          <w:numId w:val="2"/>
-        </w:numPr>
-        <w:rPr>
-          <w:sz w:val="24"/>
-          <w:szCs w:val="24"/>
-        </w:rPr>
-      </w:pPr>
-      <w:r>
-        <w:rPr>
-          <w:sz w:val="24"/>
-          <w:szCs w:val="24"/>
-        </w:rPr>
-        <w:t>Ősosztályok</w:t>
-      </w:r>
-    </w:p>
-    <w:p>
-      <w:pPr>
-        <w:rPr>
-          <w:lang w:eastAsia="hu-HU"/>
-        </w:rPr>
-      </w:pPr>
-      <w:r>
-        <w:rPr>
-          <w:lang w:eastAsia="hu-HU"/>
-        </w:rPr>
-        <w:t>Printable -&gt; Building</w:t>
-      </w:r>
-    </w:p>
-    <w:p>
-      <w:pPr>
-        <w:pStyle w:val="Heading4"/>
-        <w:numPr>
-          <w:ilvl w:val="3"/>
-          <w:numId w:val="2"/>
-        </w:numPr>
-        <w:rPr>
-          <w:sz w:val="24"/>
-          <w:szCs w:val="24"/>
-        </w:rPr>
-      </w:pPr>
-      <w:r>
-        <w:rPr>
-          <w:sz w:val="24"/>
-          <w:szCs w:val="24"/>
-        </w:rPr>
-        <w:t>Interfészek</w:t>
-      </w:r>
-    </w:p>
-    <w:p>
-      <w:pPr>
-        <w:rPr>
-          <w:lang w:eastAsia="hu-HU"/>
-        </w:rPr>
-      </w:pPr>
-      <w:r>
-        <w:rPr>
-          <w:lang w:eastAsia="hu-HU"/>
-        </w:rPr>
-        <w:t>ReactsToSunflare</w:t>
-      </w:r>
-    </w:p>
-    <w:p>
-      <w:pPr>
-        <w:pStyle w:val="Heading4"/>
-        <w:numPr>
-          <w:ilvl w:val="3"/>
-          <w:numId w:val="2"/>
-        </w:numPr>
-        <w:rPr>
-          <w:sz w:val="24"/>
-          <w:szCs w:val="24"/>
-        </w:rPr>
-      </w:pPr>
-      <w:r>
-        <w:rPr>
-          <w:sz w:val="24"/>
-          <w:szCs w:val="24"/>
-        </w:rPr>
-        <w:t>Attribútumok</w:t>
-      </w:r>
-    </w:p>
-    <w:p>
-      <w:pPr>
-        <w:numPr>
-          <w:ilvl w:val="0"/>
-          <w:numId w:val="3"/>
-        </w:numPr>
-        <w:spacing w:after="0" w:line="240" w:lineRule="auto"/>
-      </w:pPr>
-      <w:r>
-        <w:rPr>
-          <w:b/>
-        </w:rPr>
-        <w:t>-</w:t>
-      </w:r>
-      <w:r>
-        <w:rPr>
-          <w:b/>
-        </w:rPr>
-        <w:t>id: String</w:t>
-      </w:r>
-      <w:r>
-        <w:rPr>
-          <w:b/>
-        </w:rPr>
-        <w:t>:</w:t>
-      </w:r>
-      <w:r>
-        <w:t xml:space="preserve"> Ez az adott épület id-je, ezt arra használjuk fel, hogy a játékos ki tudja választani a megfelelő objektumot, pl: amikor egy settlerrel StarGate-re lép, akkor a StarGate id-jét megadva választhatja ki melyikre kíván rálépni.</w:t>
-      </w:r>
-    </w:p>
-    <w:p>
-      <w:pPr>
-        <w:numPr>
-          <w:ilvl w:val="0"/>
-          <w:numId w:val="3"/>
-        </w:numPr>
-        <w:spacing w:after="0" w:line="240" w:lineRule="auto"/>
-        <w:rPr>
-          <w:u w:val="single"/>
-        </w:rPr>
-      </w:pPr>
-      <w:r>
-        <w:rPr>
-          <w:b/>
-          <w:u w:val="single"/>
-        </w:rPr>
-        <w:t>-nextId: int:</w:t>
-      </w:r>
-      <w:r>
-        <w:t xml:space="preserve"> Ez</w:t>
-      </w:r>
-      <w:r>
-        <w:t xml:space="preserve"> egy statikus tagváltozó mely azt tartja számon, hogy mi legyen a következő létrehozott id-t igénylő objektum id-je. Azért statikus, hogy az id-k egyediségét garantáljuk.</w:t>
-      </w:r>
-    </w:p>
-    <w:p>
-      <w:pPr>
-        <w:numPr>
-          <w:ilvl w:val="0"/>
-          <w:numId w:val="3"/>
-        </w:numPr>
-        <w:spacing w:after="0" w:line="240" w:lineRule="auto"/>
-        <w:rPr>
-          <w:b/>
-          <w:u w:val="single"/>
-        </w:rPr>
-      </w:pPr>
-      <w:r>
-        <w:rPr>
-          <w:b/>
-        </w:rPr>
-        <w:t>#asteroid: Asteroid:</w:t>
-      </w:r>
-      <w:r>
-        <w:t xml:space="preserve"> Az a</w:t>
-      </w:r>
-      <w:r>
-        <w:t>szteroida amin az épület található.</w:t>
-      </w:r>
-    </w:p>
-    <w:p>
-      <w:pPr>
-        <w:numPr>
-          <w:ilvl w:val="0"/>
-          <w:numId w:val="3"/>
-        </w:numPr>
-        <w:spacing w:after="0" w:line="240" w:lineRule="auto"/>
-        <w:rPr>
-          <w:b/>
-        </w:rPr>
-      </w:pPr>
-      <w:r>
-        <w:rPr>
-          <w:b/>
-        </w:rPr>
-        <w:t>-owner:</w:t>
-      </w:r>
-      <w:r>
-        <w:rPr>
-          <w:b/>
-        </w:rPr>
-        <w:t xml:space="preserve"> Game:</w:t>
-      </w:r>
-      <w:r>
-        <w:t xml:space="preserve"> Egy referencia a Game osztályhoz.</w:t>
-      </w:r>
-    </w:p>
-    <w:p>
-      <w:pPr>
-        <w:pStyle w:val="Heading4"/>
-        <w:numPr>
-          <w:ilvl w:val="3"/>
-          <w:numId w:val="2"/>
-        </w:numPr>
-        <w:rPr>
-          <w:sz w:val="24"/>
-          <w:szCs w:val="24"/>
-        </w:rPr>
-      </w:pPr>
-      <w:r>
-        <w:rPr>
-          <w:sz w:val="24"/>
-          <w:szCs w:val="24"/>
-        </w:rPr>
-        <w:t>Metódusok</w:t>
-      </w:r>
-    </w:p>
-    <w:p>
-      <w:pPr>
-        <w:numPr>
-          <w:ilvl w:val="0"/>
-          <w:numId w:val="3"/>
-        </w:numPr>
-        <w:spacing w:after="0" w:line="240" w:lineRule="auto"/>
-      </w:pPr>
-      <w:r>
-        <w:rPr>
-          <w:b/>
-        </w:rPr>
-        <w:t>+getUIString():</w:t>
-      </w:r>
-      <w:r>
-        <w:rPr>
-          <w:b/>
-        </w:rPr>
-        <w:t xml:space="preserve"> </w:t>
-      </w:r>
-      <w:r>
-        <w:rPr>
-          <w:b/>
-        </w:rPr>
-        <w:t>String:</w:t>
-      </w:r>
-      <w:r>
-        <w:t xml:space="preserve"> Ez a függvény generálja az adott épület fontos tulajdonságait tartalmazó stringet (ennek legelső eleme az épület id-je) amit a UI megkap s a játékosnak kiír megfelelő parancs esetén. A Building osztályban ez egy absztakt függvény.</w:t>
-      </w:r>
-    </w:p>
-    <w:p>
-      <w:pPr>
-        <w:numPr>
-          <w:ilvl w:val="0"/>
-          <w:numId w:val="3"/>
-        </w:numPr>
-        <w:spacing w:after="0" w:line="240" w:lineRule="auto"/>
-      </w:pPr>
-      <w:r>
-        <w:rPr>
-          <w:b/>
-        </w:rPr>
-        <w:t>+getNotifiedAboutSunflare():</w:t>
-      </w:r>
-      <w:r>
-        <w:t xml:space="preserve"> Ez a függvény akkor hívódik meg az épületen amikor azt napvihar éri</w:t>
-      </w:r>
-      <w:r>
-        <w:t>, ilyenkor az épület reagál arra ha kell neki</w:t>
-      </w:r>
-      <w:r>
-        <w:t>.</w:t>
-      </w:r>
-    </w:p>
-    <w:p>
-      <w:pPr>
-        <w:numPr>
-          <w:ilvl w:val="0"/>
-          <w:numId w:val="3"/>
-        </w:numPr>
-        <w:spacing w:after="0" w:line="240" w:lineRule="auto"/>
-      </w:pPr>
-      <w:r>
-        <w:rPr>
-          <w:b/>
-        </w:rPr>
-        <w:t>+onPlace(a: Asteroid):</w:t>
-      </w:r>
-      <w:r>
-        <w:t xml:space="preserve"> Ez a függvény végrehajtja az épület feladatait abban a pillanatban amikor ráhelyezzük az aszteroidára.</w:t>
-      </w:r>
-    </w:p>
-    <w:p>
-      <w:pPr>
-        <w:numPr>
-          <w:ilvl w:val="0"/>
-          <w:numId w:val="3"/>
-        </w:numPr>
-        <w:spacing w:after="0" w:line="240" w:lineRule="auto"/>
-      </w:pPr>
-      <w:r>
-        <w:rPr>
-          <w:b/>
-        </w:rPr>
-        <w:t>+destroy():</w:t>
-      </w:r>
-      <w:r>
-        <w:t xml:space="preserve"> Ez a függvény végrehajtja az épület feladatait amikor az elpusztul.</w:t>
-      </w:r>
-    </w:p>
-    <w:p>
-      <w:pPr>
-        <w:rPr>
-          <w:lang w:val="en-US"/>
-        </w:rPr>
-      </w:pPr>
-    </w:p>
-    <w:p>
-      <w:pPr>
-        <w:rPr>
-          <w:lang w:val="en-US"/>
-        </w:rPr>
-      </w:pPr>
-      <w:r>
-        <w:rPr>
-          <w:lang w:val="en-US"/>
-        </w:rPr>
-        <w:t>Base</w:t>
-      </w:r>
-    </w:p>
-    <w:p>
-      <w:pPr>
-        <w:pStyle w:val="Heading4"/>
-        <w:numPr>
-          <w:ilvl w:val="3"/>
-          <w:numId w:val="2"/>
-        </w:numPr>
-        <w:rPr>
-          <w:sz w:val="24"/>
-          <w:szCs w:val="24"/>
-        </w:rPr>
-      </w:pPr>
-      <w:r>
-        <w:rPr>
-          <w:sz w:val="24"/>
-          <w:szCs w:val="24"/>
-        </w:rPr>
-        <w:t>Felelősség</w:t>
-      </w:r>
-    </w:p>
-    <w:p>
-      <w:pPr>
-        <w:rPr>
-          <w:lang w:eastAsia="hu-HU"/>
-        </w:rPr>
-      </w:pPr>
-      <w:r>
-        <w:rPr>
-          <w:lang w:eastAsia="hu-HU"/>
-        </w:rPr>
-        <w:t xml:space="preserve">Ez az osztály felel a bázis épületekért </w:t>
-      </w:r>
-      <w:r>
-        <w:rPr>
-          <w:lang w:eastAsia="hu-HU"/>
-        </w:rPr>
-        <w:t>s azoknak feladataiért pl: amikor ráhelyezzük őket egy aszeroidára.</w:t>
-      </w:r>
-    </w:p>
-    <w:p>
-      <w:pPr>
-        <w:pStyle w:val="Heading4"/>
-        <w:numPr>
-          <w:ilvl w:val="3"/>
-          <w:numId w:val="2"/>
-        </w:numPr>
-        <w:rPr>
-          <w:sz w:val="24"/>
-          <w:szCs w:val="24"/>
-        </w:rPr>
-      </w:pPr>
-      <w:r>
-        <w:rPr>
-          <w:sz w:val="24"/>
-          <w:szCs w:val="24"/>
-        </w:rPr>
-        <w:t>Állapotdiagram</w:t>
-      </w:r>
-      <w:r>
-        <w:rPr>
-          <w:sz w:val="24"/>
-          <w:szCs w:val="24"/>
-        </w:rPr>
-        <w:t>ok</w:t>
-      </w:r>
-    </w:p>
-    <w:p>
-      <w:pPr>
-        <w:rPr>
-          <w:lang w:eastAsia="hu-HU"/>
-        </w:rPr>
-      </w:pPr>
-      <w:r>
-        <w:rPr>
-          <w:lang w:eastAsia="hu-HU"/>
-        </w:rPr>
-        <w:t>-</w:t>
-      </w:r>
-    </w:p>
-    <w:p>
-      <w:pPr>
-        <w:pStyle w:val="Heading4"/>
-        <w:numPr>
-          <w:ilvl w:val="3"/>
-          <w:numId w:val="2"/>
-        </w:numPr>
-        <w:rPr>
-          <w:sz w:val="24"/>
-          <w:szCs w:val="24"/>
-        </w:rPr>
-      </w:pPr>
-      <w:r>
-        <w:rPr>
-          <w:sz w:val="24"/>
-          <w:szCs w:val="24"/>
-        </w:rPr>
-        <w:t>Ősosztályok</w:t>
-      </w:r>
-    </w:p>
-    <w:p>
-      <w:pPr>
-        <w:rPr>
-          <w:lang w:eastAsia="hu-HU"/>
-        </w:rPr>
-      </w:pPr>
-      <w:r>
-        <w:rPr>
-          <w:lang w:eastAsia="hu-HU"/>
-        </w:rPr>
-        <w:t>Printable -&gt; Building -&gt; Base</w:t>
-      </w:r>
-    </w:p>
-    <w:p>
-      <w:pPr>
-        <w:pStyle w:val="Heading4"/>
-        <w:numPr>
-          <w:ilvl w:val="3"/>
-          <w:numId w:val="2"/>
-        </w:numPr>
-        <w:rPr>
-          <w:sz w:val="24"/>
-          <w:szCs w:val="24"/>
-        </w:rPr>
-      </w:pPr>
-      <w:r>
-        <w:rPr>
-          <w:sz w:val="24"/>
-          <w:szCs w:val="24"/>
-        </w:rPr>
-        <w:lastRenderedPageBreak/>
-        <w:t>Interfészek</w:t>
-      </w:r>
-    </w:p>
-    <w:p>
-      <w:pPr>
-        <w:rPr>
-          <w:lang w:eastAsia="hu-HU"/>
-        </w:rPr>
-      </w:pPr>
-      <w:r>
-        <w:rPr>
-          <w:lang w:eastAsia="hu-HU"/>
-        </w:rPr>
-        <w:t>ReactsToSunflare</w:t>
-      </w:r>
-    </w:p>
-    <w:p>
-      <w:pPr>
-        <w:pStyle w:val="Heading4"/>
-        <w:numPr>
-          <w:ilvl w:val="3"/>
-          <w:numId w:val="2"/>
-        </w:numPr>
-        <w:rPr>
-          <w:sz w:val="24"/>
-          <w:szCs w:val="24"/>
-        </w:rPr>
-      </w:pPr>
-      <w:r>
-        <w:rPr>
-          <w:sz w:val="24"/>
-          <w:szCs w:val="24"/>
-        </w:rPr>
-        <w:t>Attribútumok</w:t>
-      </w:r>
-    </w:p>
-    <w:p>
-      <w:pPr>
-        <w:numPr>
-          <w:ilvl w:val="0"/>
-          <w:numId w:val="3"/>
-        </w:numPr>
-        <w:spacing w:after="0" w:line="240" w:lineRule="auto"/>
-      </w:pPr>
-      <w:r>
-        <w:rPr>
-          <w:b/>
-        </w:rPr>
-        <w:t>-id: String</w:t>
-      </w:r>
-      <w:r>
-        <w:rPr>
-          <w:b/>
-        </w:rPr>
-        <w:t>:</w:t>
-      </w:r>
-      <w:r>
-        <w:t xml:space="preserve"> Ez az adott bázis id-je, ezt arra használjuk fel, hogy a játékos ki tudja </w:t>
-      </w:r>
-      <w:r>
-        <w:t>választani a megfelelő bázis</w:t>
-      </w:r>
-      <w:r>
-        <w:t>t. Ez most a bázisban nincs</w:t>
-      </w:r>
-      <w:r>
-        <w:t>e</w:t>
-      </w:r>
-      <w:r>
-        <w:t>n használva, de ha a továbbiakban bővül a specifikáció akkor használhatjuk.</w:t>
-      </w:r>
-    </w:p>
-    <w:p>
-      <w:pPr>
-        <w:numPr>
-          <w:ilvl w:val="0"/>
-          <w:numId w:val="3"/>
-        </w:numPr>
-        <w:spacing w:after="0" w:line="240" w:lineRule="auto"/>
-        <w:rPr>
-          <w:u w:val="single"/>
-        </w:rPr>
-      </w:pPr>
-      <w:r>
-        <w:rPr>
-          <w:b/>
-          <w:u w:val="single"/>
-        </w:rPr>
-        <w:t>-nextId: int:</w:t>
-      </w:r>
-      <w:r>
-        <w:t xml:space="preserve"> Ez</w:t>
-      </w:r>
-      <w:r>
-        <w:t xml:space="preserve"> egy statikus tagváltozó mely azt tartja számon, hogy mi legyen a következő létrehozott id-t igénylő objektum id-je. Azért statikus, hogy az id-k egyediségét garantáljuk.</w:t>
-      </w:r>
-    </w:p>
-    <w:p>
-      <w:pPr>
-        <w:numPr>
-          <w:ilvl w:val="0"/>
-          <w:numId w:val="3"/>
-        </w:numPr>
-        <w:spacing w:after="0" w:line="240" w:lineRule="auto"/>
-        <w:rPr>
-          <w:b/>
-          <w:u w:val="single"/>
-        </w:rPr>
-      </w:pPr>
-      <w:r>
-        <w:rPr>
-          <w:b/>
-        </w:rPr>
-        <w:t>-</w:t>
-      </w:r>
-      <w:r>
-        <w:rPr>
-          <w:b/>
-        </w:rPr>
-        <w:t>asteroid: Asteroid:</w:t>
-      </w:r>
-      <w:r>
-        <w:t xml:space="preserve"> Az a</w:t>
-      </w:r>
-      <w:r>
-        <w:t>szteroida amin a bázis található.</w:t>
-      </w:r>
-    </w:p>
-    <w:p>
-      <w:pPr>
-        <w:numPr>
-          <w:ilvl w:val="0"/>
-          <w:numId w:val="3"/>
-        </w:numPr>
-        <w:spacing w:after="0" w:line="240" w:lineRule="auto"/>
-        <w:rPr>
-          <w:b/>
-        </w:rPr>
-      </w:pPr>
-      <w:r>
-        <w:rPr>
-          <w:b/>
-        </w:rPr>
-        <w:t>-owner:</w:t>
-      </w:r>
-      <w:r>
-        <w:rPr>
-          <w:b/>
-        </w:rPr>
-        <w:t xml:space="preserve"> Game:</w:t>
-      </w:r>
-      <w:r>
-        <w:t xml:space="preserve"> Egy referencia a Game osztályhoz, ezen keresztül fog a bázis jelezni a játéknak, ha le lett helyezve s ezzel megnyerte a játékos a játékot.</w:t>
-      </w:r>
-    </w:p>
-    <w:p>
-      <w:pPr>
-        <w:pStyle w:val="Heading4"/>
-        <w:numPr>
-          <w:ilvl w:val="3"/>
-          <w:numId w:val="2"/>
-        </w:numPr>
-        <w:rPr>
-          <w:sz w:val="24"/>
-          <w:szCs w:val="24"/>
-        </w:rPr>
-      </w:pPr>
-      <w:r>
-        <w:rPr>
-          <w:sz w:val="24"/>
-          <w:szCs w:val="24"/>
-        </w:rPr>
-        <w:t>Metódusok</w:t>
-      </w:r>
-    </w:p>
-    <w:p>
-      <w:pPr>
-        <w:numPr>
-          <w:ilvl w:val="0"/>
-          <w:numId w:val="3"/>
-        </w:numPr>
-        <w:spacing w:after="0" w:line="240" w:lineRule="auto"/>
-      </w:pPr>
-      <w:r>
-        <w:rPr>
-          <w:b/>
-        </w:rPr>
-        <w:t>+getUIString():</w:t>
-      </w:r>
-      <w:r>
-        <w:rPr>
-          <w:b/>
-        </w:rPr>
-        <w:t xml:space="preserve"> </w:t>
-      </w:r>
-      <w:r>
-        <w:rPr>
-          <w:b/>
-        </w:rPr>
-        <w:t>String:</w:t>
-      </w:r>
-      <w:r>
-        <w:t xml:space="preserve"> Ez a függvény generálja az adott </w:t>
-      </w:r>
-      <w:r>
         <w:t>bázis</w:t>
       </w:r>
       <w:r>
-        <w:t xml:space="preserve"> fontos tulajdonságait tartalmazó stringet (ennek legelső eleme </w:t>
-      </w:r>
-      <w:r>
-        <w:t>a bázis</w:t>
-      </w:r>
-      <w:r>
-        <w:t xml:space="preserve"> id-je) amit a UI megkap s a játékosnak kiír megfelelő parancs esetén. </w:t>
-      </w:r>
-      <w:r>
-        <w:t>Ez most a bázisban nem lesz használva, de ha a továbbiakban bővül a specifikáció akkor használhatjuk.</w:t>
-      </w:r>
-    </w:p>
-    <w:p>
-      <w:pPr>
-        <w:numPr>
-          <w:ilvl w:val="0"/>
-          <w:numId w:val="3"/>
-        </w:numPr>
-        <w:spacing w:after="0" w:line="240" w:lineRule="auto"/>
-      </w:pPr>
-      <w:r>
-        <w:rPr>
-          <w:b/>
-        </w:rPr>
-        <w:t>+getNotifiedAboutSunflare():</w:t>
-      </w:r>
-      <w:r>
-        <w:t xml:space="preserve"> Ez a függvény akkor hívódik meg </w:t>
-      </w:r>
-      <w:r>
-        <w:t>a bázison</w:t>
-      </w:r>
-      <w:r>
-        <w:t xml:space="preserve"> amikor azt napvihar éri.</w:t>
-      </w:r>
-      <w:r>
-        <w:t xml:space="preserve"> Ez most a bázisban nem lesz használva, de ha a továbbiakban bővül a specifikáció akkor használhatjuk.</w:t>
-      </w:r>
-    </w:p>
-    <w:p>
-      <w:pPr>
-        <w:numPr>
-          <w:ilvl w:val="0"/>
-          <w:numId w:val="3"/>
-        </w:numPr>
-        <w:spacing w:after="0" w:line="240" w:lineRule="auto"/>
-      </w:pPr>
-      <w:r>
-        <w:rPr>
-          <w:b/>
-        </w:rPr>
-        <w:t>+onPlace(a: Asteroid):</w:t>
-      </w:r>
-      <w:r>
-        <w:t xml:space="preserve"> Ez a függvény végrehajtja a</w:t>
-      </w:r>
-      <w:r>
-        <w:t xml:space="preserve"> </w:t>
-      </w:r>
-      <w:r>
-        <w:t>bázis</w:t>
-      </w:r>
-      <w:r>
         <w:t xml:space="preserve"> feladatait abban a pillanatban ami</w:t>
       </w:r>
       <w:r>
-        <w:t>kor ráhelyezzük az aszteroidára, ez pl: az hogy szól a game osztálynak, hogy meg lett nyerve a játék.</w:t>
+        <w:t>kor ráh</w:t>
+      </w:r>
+      <w:r>
+        <w:t>elyezzük az aszteroidára, ez</w:t>
+      </w:r>
+      <w:r>
+        <w:t xml:space="preserve"> az hogy szól a game osztálynak, hogy meg lett nyerve a játék.</w:t>
+      </w:r>
+      <w:r>
+        <w:t xml:space="preserve"> Mindezt úgy érjük el, hogy a game osztályban meghívjuk a gameWon() függvényt.</w:t>
       </w:r>
     </w:p>
     <w:p>
@@ -2542,7 +2632,6 @@
           <w:sz w:val="24"/>
           <w:szCs w:val="24"/>
         </w:rPr>
-        <w:lastRenderedPageBreak/>
         <w:t>Ősosztályok</w:t>
       </w:r>
     </w:p>
@@ -2946,6 +3035,9 @@
       <w:r>
         <w:t>Ebben a függvényben a StarGate átmozog a destination aszteroidára.</w:t>
       </w:r>
+      <w:r>
+        <w:t xml:space="preserve"> Ez az átlépés nem történik meg ha a destination aszteroida nem szomszédos a stargate mostani aszteroidájával.</w:t>
+      </w:r>
     </w:p>
     <w:p>
       <w:pPr>
@@ -3007,6 +3099,7 @@
         <w:rPr>
           <w:b/>
         </w:rPr>
+        <w:lastRenderedPageBreak/>
         <w:t>+destroy():</w:t>
       </w:r>
       <w:r>
@@ -3141,7 +3234,6 @@
         <w:rPr>
           <w:lang w:val="en-US"/>
         </w:rPr>
-        <w:lastRenderedPageBreak/>
         <w:t>Planet</w:t>
       </w:r>
     </w:p>
@@ -3521,6 +3613,7 @@
           <w:sz w:val="24"/>
           <w:szCs w:val="24"/>
         </w:rPr>
+        <w:lastRenderedPageBreak/>
         <w:t>Felelősség</w:t>
       </w:r>
     </w:p>
@@ -3971,6 +4064,9 @@
       <w:r>
         <w:t>gy körben elvégzendő feladatait: kisorsolja hogy ebben a körben ez a nap kitör-e s ha igen akkor a sunFlare() függvényt meghívva elvégzi a napkitörést.</w:t>
       </w:r>
+      <w:r>
+        <w:t xml:space="preserve"> Az onTurn működése az isRandom változótól függ. Random esetbel a sun minden körben x eséllyel törik ki, nem random esetben</w:t>
+      </w:r>
     </w:p>
     <w:p>
       <w:pPr>
@@ -3992,7 +4088,9 @@
       <w:r>
         <w:t>Elvégzi a napkitörés feladatait: meghívja az összes napközelben lévő aszteroidáján a getNotifiedAboutSunflare() függvényt.</w:t>
       </w:r>
-    </w:p>
+      <w:bookmarkStart w:id="0" w:name="_GoBack"/>
+    </w:p>
+    <w:bookmarkEnd w:id="0"/>
     <w:p>
       <w:pPr>
         <w:rPr>
@@ -4010,6 +4108,7 @@
         <w:rPr>
           <w:lang w:val="en-US"/>
         </w:rPr>
+        <w:lastRenderedPageBreak/>
         <w:t>Asteroid</w:t>
       </w:r>
     </w:p>
@@ -4252,8 +4351,6 @@
           <w:lang w:eastAsia="hu-HU"/>
         </w:rPr>
       </w:pPr>
-      <w:bookmarkStart w:id="0" w:name="_GoBack"/>
-      <w:bookmarkEnd w:id="0"/>
     </w:p>
     <w:p>
       <w:pPr>
@@ -4265,6 +4362,7 @@
         <w:rPr>
           <w:lang w:val="en-US"/>
         </w:rPr>
+        <w:lastRenderedPageBreak/>
         <w:drawing>
           <wp:inline distT="0" distB="0" distL="0" distR="0">
             <wp:extent cx="5943600" cy="1254760"/>
@@ -4411,7 +4509,6 @@
           <w:sz w:val="24"/>
           <w:szCs w:val="24"/>
         </w:rPr>
-        <w:lastRenderedPageBreak/>
         <w:t>Attribútumok</w:t>
       </w:r>
     </w:p>
@@ -4847,7 +4944,11 @@
         <w:t>változtatja-e a napközelségét (ha napközelben van akkor kikerül-e onnan s ha nincs napközelbe akkor bekerül-e oda)</w:t>
       </w:r>
       <w:r>
-        <w:t xml:space="preserve"> s ha igen akkor </w:t>
+        <w:t xml:space="preserve"> s ha igen </w:t>
+      </w:r>
+      <w:r>
+        <w:lastRenderedPageBreak/>
+        <w:t xml:space="preserve">akkor </w:t>
       </w:r>
       <w:r>
         <w:t>beállítja a closeToSun változót ennek megfelelően.</w:t>
@@ -5075,7 +5176,6 @@
         <w:rPr>
           <w:b/>
         </w:rPr>
-        <w:lastRenderedPageBreak/>
         <w:t>+removeNeighbour(a: Asteroid):</w:t>
       </w:r>
       <w:r>

</xml_diff>

<commit_message>
final update? (of class leírás)
</commit_message>
<xml_diff>
--- a/docs/leadas_08/Osztalyleiras_Moha.docx
+++ b/docs/leadas_08/Osztalyleiras_Moha.docx
@@ -706,10 +706,7 @@
         <w:t xml:space="preserve"> Elvégzi a játék elvesz</w:t>
       </w:r>
       <w:r>
-        <w:t xml:space="preserve">tésekor elvégzendő feladatokat: </w:t>
-      </w:r>
-      <w:r>
-        <w:t>üzenet a játékosnak az UI-n keresztül, a game-ben tárolt listák kiürítése</w:t>
+        <w:t>tésekor elvégzendő feladatokat: üzenet a játékosnak az UI-n keresztül, a game-ben tárolt listák kiürítése</w:t>
       </w:r>
       <w:r>
         <w:t>.</w:t>
@@ -1457,7 +1454,13 @@
         <w:rPr>
           <w:b/>
         </w:rPr>
-        <w:t>+getUIString():</w:t>
+        <w:t>+gen</w:t>
+      </w:r>
+      <w:r>
+        <w:rPr>
+          <w:b/>
+        </w:rPr>
+        <w:t>UIString():</w:t>
       </w:r>
       <w:r>
         <w:rPr>
@@ -1811,7 +1814,13 @@
         <w:rPr>
           <w:b/>
         </w:rPr>
-        <w:t>+getUIString():</w:t>
+        <w:t>+gen</w:t>
+      </w:r>
+      <w:r>
+        <w:rPr>
+          <w:b/>
+        </w:rPr>
+        <w:t>UIString():</w:t>
       </w:r>
       <w:r>
         <w:rPr>
@@ -2226,7 +2235,13 @@
         <w:rPr>
           <w:b/>
         </w:rPr>
-        <w:t>+getUIString():</w:t>
+        <w:t>+gen</w:t>
+      </w:r>
+      <w:r>
+        <w:rPr>
+          <w:b/>
+        </w:rPr>
+        <w:t>UIString():</w:t>
       </w:r>
       <w:r>
         <w:rPr>
@@ -2256,7 +2271,7 @@
         <w:t xml:space="preserve"> id-je) amit a UI megkap s a játékosnak kiír megfelelő parancs esetén. </w:t>
       </w:r>
       <w:r>
-        <w:t>Ez most a bázisban nem lesz használva, de ha a továbbiakban bővül a specifikáció akkor használhatjuk.</w:t>
+        <w:t>A generált string az aszteroida id-jét tartalmazza.</w:t>
       </w:r>
     </w:p>
     <w:p>
@@ -2508,6 +2523,7 @@
         <w:rPr>
           <w:lang w:val="en-US"/>
         </w:rPr>
+        <w:lastRenderedPageBreak/>
         <w:drawing>
           <wp:inline distT="0" distB="0" distL="0" distR="0">
             <wp:extent cx="5943600" cy="684530"/>
@@ -2895,7 +2911,13 @@
         <w:rPr>
           <w:b/>
         </w:rPr>
-        <w:t>+getUIString():</w:t>
+        <w:t>+gen</w:t>
+      </w:r>
+      <w:r>
+        <w:rPr>
+          <w:b/>
+        </w:rPr>
+        <w:t>UIString():</w:t>
       </w:r>
       <w:r>
         <w:rPr>
@@ -2912,6 +2934,12 @@
       <w:r>
         <w:t xml:space="preserve"> Ez a függvény generálja az adott StarGate fontos tulajdonságait tartalmazó stringet (ennek legelső eleme az épület id-je) amit a UI megkap s a játékosnak kiír megfelelő parancs esetén.</w:t>
       </w:r>
+      <w:r>
+        <w:t xml:space="preserve"> A generált string a StarGate id-jét, isRandom értékét, works értékét, wasInSunFlare értékét, neighbour StarGat</w:t>
+      </w:r>
+      <w:r>
+        <w:t>e id-jét s az aszteroida id-jét tartalmazza.</w:t>
+      </w:r>
     </w:p>
     <w:p>
       <w:pPr>
@@ -3030,10 +3058,7 @@
         <w:t>, illetve ha a destination StarGate működik.</w:t>
       </w:r>
       <w:r>
-        <w:t xml:space="preserve"> </w:t>
-      </w:r>
-      <w:r>
-        <w:t>Átlépés során lekerül az éppeni aszteroidájáról, s felkerül a cél aszteroidára.</w:t>
+        <w:t xml:space="preserve"> Átlépés során lekerül az éppeni aszteroidájáról, s felkerül a cél aszteroidára.</w:t>
       </w:r>
     </w:p>
     <w:p>
@@ -3492,7 +3517,13 @@
         <w:rPr>
           <w:b/>
         </w:rPr>
-        <w:t>+getUIString():</w:t>
+        <w:t>+gen</w:t>
+      </w:r>
+      <w:r>
+        <w:rPr>
+          <w:b/>
+        </w:rPr>
+        <w:t>UIString():</w:t>
       </w:r>
       <w:r>
         <w:rPr>
@@ -3975,7 +4006,13 @@
         <w:rPr>
           <w:b/>
         </w:rPr>
-        <w:t>+getUIString():</w:t>
+        <w:t>+gen</w:t>
+      </w:r>
+      <w:r>
+        <w:rPr>
+          <w:b/>
+        </w:rPr>
+        <w:t>UIString():</w:t>
       </w:r>
       <w:r>
         <w:rPr>
@@ -4011,13 +4048,7 @@
         <w:t xml:space="preserve"> id-je) amit a UI megkap s a játékosnak kiír megfelelő parancs esetén. </w:t>
       </w:r>
       <w:r>
-        <w:t xml:space="preserve">Ez most a </w:t>
-      </w:r>
-      <w:r>
-        <w:t>Sun-ban</w:t>
-      </w:r>
-      <w:r>
-        <w:t xml:space="preserve"> nem lesz használva, de ha a továbbiakban bővül a specifikáció akkor használhatjuk.</w:t>
+        <w:t>A string a sun id-jét, isRandom értékét, illetve az összes aszteroidának a genUIString()-je által generált stringeket tartalmazza.</w:t>
       </w:r>
     </w:p>
     <w:p>
@@ -4850,7 +4881,13 @@
         <w:rPr>
           <w:b/>
         </w:rPr>
-        <w:t>+getUIString():</w:t>
+        <w:t>+gen</w:t>
+      </w:r>
+      <w:r>
+        <w:rPr>
+          <w:b/>
+        </w:rPr>
+        <w:t>UIString():</w:t>
       </w:r>
       <w:r>
         <w:rPr>
@@ -4888,434 +4925,425 @@
       <w:r>
         <w:t>.</w:t>
       </w:r>
-    </w:p>
-    <w:p>
-      <w:pPr>
-        <w:numPr>
-          <w:ilvl w:val="0"/>
-          <w:numId w:val="3"/>
-        </w:numPr>
-        <w:spacing w:after="0" w:line="240" w:lineRule="auto"/>
-      </w:pPr>
-      <w:r>
-        <w:rPr>
-          <w:b/>
-        </w:rPr>
-        <w:t>+onTurn():</w:t>
-      </w:r>
-      <w:r>
-        <w:t xml:space="preserve"> Egy absztrakt függvény mely elvégzi az adott </w:t>
-      </w:r>
-      <w:r>
-        <w:t>a</w:t>
-      </w:r>
-      <w:r>
-        <w:t>s</w:t>
-      </w:r>
-      <w:r>
-        <w:t>z</w:t>
-      </w:r>
-      <w:r>
-        <w:t>teroid</w:t>
-      </w:r>
-      <w:r>
-        <w:t>a</w:t>
-      </w:r>
-      <w:r>
-        <w:t xml:space="preserve"> egy körben elvégzendő feladatait: kisorsolja hogy ebben a körben ez a</w:t>
-      </w:r>
-      <w:r>
-        <w:t>z aszteroida</w:t>
-      </w:r>
-      <w:r>
-        <w:t xml:space="preserve"> </w:t>
-      </w:r>
-      <w:r>
-        <w:t>változtatja-e a napközelségét (ha napközelben van akkor kikerül-e onnan s ha nincs napközelbe akkor bekerül-e oda)</w:t>
-      </w:r>
-      <w:r>
-        <w:t xml:space="preserve"> s ha igen akkor </w:t>
-      </w:r>
-      <w:r>
-        <w:t>beállítja a closeToSun változót ennek megfelelően.</w:t>
-      </w:r>
-      <w:r>
-        <w:t xml:space="preserve"> Ezen kívül, ha egy aszteroida kérge 0 v</w:t>
-      </w:r>
-      <w:r>
-        <w:t>astag akkor a benne található ma</w:t>
-      </w:r>
-      <w:r>
-        <w:t>trialon (ha van) meghívja az exposedAndCloseToSun() fgvt.</w:t>
-      </w:r>
-    </w:p>
-    <w:p>
-      <w:pPr>
-        <w:numPr>
-          <w:ilvl w:val="0"/>
-          <w:numId w:val="3"/>
-        </w:numPr>
-        <w:spacing w:after="0" w:line="240" w:lineRule="auto"/>
-      </w:pPr>
-      <w:r>
-        <w:rPr>
-          <w:b/>
-        </w:rPr>
-        <w:t>+getNotifiedAboutSunflare():</w:t>
-      </w:r>
-      <w:r>
-        <w:t xml:space="preserve"> Ez a függvény akkor hívódik meg a</w:t>
-      </w:r>
-      <w:r>
-        <w:t>z aszteroidán</w:t>
-      </w:r>
-      <w:r>
-        <w:t xml:space="preserve"> amikor azt napvihar éri, ilyenkor </w:t>
-      </w:r>
-      <w:r>
-        <w:t>az aszterida meghívja a getNotifiedAboutSunflare() fgvt az összes épületen, telepesen s nonPlayeren ami rajta van.</w:t>
-      </w:r>
-    </w:p>
-    <w:p>
-      <w:pPr>
-        <w:numPr>
-          <w:ilvl w:val="0"/>
-          <w:numId w:val="3"/>
-        </w:numPr>
-        <w:spacing w:after="0" w:line="240" w:lineRule="auto"/>
-      </w:pPr>
-      <w:r>
-        <w:rPr>
-          <w:b/>
-        </w:rPr>
-        <w:t xml:space="preserve">+addSettler(s: </w:t>
-      </w:r>
-      <w:r>
-        <w:rPr>
-          <w:b/>
-        </w:rPr>
-        <w:t>Settler):</w:t>
-      </w:r>
-      <w:r>
-        <w:t xml:space="preserve"> </w:t>
-      </w:r>
-      <w:r>
-        <w:t>Hozzáadja a settlers listához az s Settlert.</w:t>
-      </w:r>
-    </w:p>
-    <w:p>
-      <w:pPr>
-        <w:numPr>
-          <w:ilvl w:val="0"/>
-          <w:numId w:val="3"/>
-        </w:numPr>
-        <w:spacing w:after="0" w:line="240" w:lineRule="auto"/>
-      </w:pPr>
-      <w:r>
-        <w:rPr>
-          <w:b/>
-        </w:rPr>
-        <w:t>+addNonPlayer(np: NonPlayer):</w:t>
-      </w:r>
-      <w:r>
-        <w:t xml:space="preserve"> </w:t>
-      </w:r>
-      <w:r>
-        <w:t>Hozzáadja a nonPlayers listához az np NonPlayert.</w:t>
-      </w:r>
-    </w:p>
-    <w:p>
-      <w:pPr>
-        <w:numPr>
-          <w:ilvl w:val="0"/>
-          <w:numId w:val="3"/>
-        </w:numPr>
-        <w:spacing w:after="0" w:line="240" w:lineRule="auto"/>
-      </w:pPr>
-      <w:r>
-        <w:rPr>
-          <w:b/>
-        </w:rPr>
-        <w:t>+removeSettler(s: Settler):</w:t>
-      </w:r>
-      <w:r>
-        <w:t xml:space="preserve"> </w:t>
-      </w:r>
-      <w:r>
-        <w:t>Kivesszük a settlers listából az s Settlert.</w:t>
-      </w:r>
-    </w:p>
-    <w:p>
-      <w:pPr>
-        <w:numPr>
-          <w:ilvl w:val="0"/>
-          <w:numId w:val="3"/>
-        </w:numPr>
-        <w:spacing w:after="0" w:line="240" w:lineRule="auto"/>
-      </w:pPr>
-      <w:r>
-        <w:rPr>
-          <w:b/>
-        </w:rPr>
-        <w:t>+removeNonPlayer(np: NonPlayer):</w:t>
-      </w:r>
-      <w:r>
-        <w:t xml:space="preserve"> </w:t>
-      </w:r>
-      <w:r>
-        <w:t>Kivesszük a nonPlayers listából az np NonPlayert.</w:t>
-      </w:r>
-    </w:p>
-    <w:p>
-      <w:pPr>
-        <w:numPr>
-          <w:ilvl w:val="0"/>
-          <w:numId w:val="3"/>
-        </w:numPr>
-        <w:spacing w:after="0" w:line="240" w:lineRule="auto"/>
-      </w:pPr>
-      <w:r>
-        <w:rPr>
-          <w:b/>
-        </w:rPr>
-        <w:t>+explode():</w:t>
-      </w:r>
-      <w:r>
-        <w:t xml:space="preserve"> </w:t>
-      </w:r>
-      <w:r>
-        <w:t xml:space="preserve">Ez a függvény akkor hívódik meg amikor az aszteroida felrobban, ilyenkor </w:t>
-      </w:r>
-      <w:r>
-        <w:t>meghívja a rajta található entityken az asteroidExploded() függvényt</w:t>
-      </w:r>
-      <w:r>
-        <w:t xml:space="preserve">, </w:t>
-      </w:r>
-      <w:r>
-        <w:t>illetve</w:t>
-      </w:r>
-      <w:r>
-        <w:t xml:space="preserve"> </w:t>
-      </w:r>
-      <w:r>
-        <w:t>meghívja a rajta található épületeken a destroy() függvényt.</w:t>
-      </w:r>
-    </w:p>
-    <w:p>
-      <w:pPr>
-        <w:numPr>
-          <w:ilvl w:val="0"/>
-          <w:numId w:val="3"/>
-        </w:numPr>
-        <w:spacing w:after="0" w:line="240" w:lineRule="auto"/>
-      </w:pPr>
-      <w:r>
-        <w:rPr>
-          <w:b/>
-        </w:rPr>
-        <w:t>+drilling():</w:t>
-      </w:r>
-      <w:r>
-        <w:t xml:space="preserve"> </w:t>
-      </w:r>
-      <w:r>
-        <w:t>Ez a függvény akkor hívódik meg amikor valami fúr az aszteroidán, az aszteroida kérge csökken egyel (ha tud), illetve ha épp 0-ra csökken akkor meghívja az aszteroidában talákhat nyersanyagok egyikén az exposedAndCloseToSun() fgvt.</w:t>
-      </w:r>
-    </w:p>
-    <w:p>
-      <w:pPr>
-        <w:numPr>
-          <w:ilvl w:val="0"/>
-          <w:numId w:val="3"/>
-        </w:numPr>
-        <w:spacing w:after="0" w:line="240" w:lineRule="auto"/>
-      </w:pPr>
-      <w:r>
-        <w:rPr>
-          <w:b/>
-        </w:rPr>
-        <w:t>+removeMaterial(): Material:</w:t>
-      </w:r>
-      <w:r>
-        <w:t xml:space="preserve"> </w:t>
-      </w:r>
-      <w:r>
-        <w:t xml:space="preserve">Ez a függvény </w:t>
-      </w:r>
-      <w:r>
-        <w:t>eltávolít</w:t>
-      </w:r>
-      <w:r>
-        <w:t xml:space="preserve"> egy nyersanyagot az aszteroida belsejéból (ha tud) s azt visszaadja.</w:t>
-      </w:r>
-    </w:p>
-    <w:p>
-      <w:pPr>
-        <w:numPr>
-          <w:ilvl w:val="0"/>
-          <w:numId w:val="3"/>
-        </w:numPr>
-        <w:spacing w:after="0" w:line="240" w:lineRule="auto"/>
-      </w:pPr>
-      <w:r>
-        <w:rPr>
-          <w:b/>
-        </w:rPr>
-        <w:t>+addMaterial(m: Material): Boolean:</w:t>
-      </w:r>
-      <w:r>
-        <w:t xml:space="preserve"> </w:t>
-      </w:r>
-      <w:r>
-        <w:t>Ez a függvény megpróbálja belehelyezni az aszteroida belsejébe az m nyersanyagot, a sikerességgel azonos boollal tér vissza.</w:t>
-      </w:r>
-      <w:r>
-        <w:t xml:space="preserve"> A nyersanyag visszahelyezése csak akkor sikertelen, ha az aszteroida kérge nagyobb mint nulla, vagy hogyha az aszteroida elérte a kapacitását (materials.length() == capacity)</w:t>
-      </w:r>
-    </w:p>
-    <w:p>
-      <w:pPr>
-        <w:numPr>
-          <w:ilvl w:val="0"/>
-          <w:numId w:val="3"/>
-        </w:numPr>
-        <w:spacing w:after="0" w:line="240" w:lineRule="auto"/>
-      </w:pPr>
-      <w:r>
-        <w:rPr>
-          <w:b/>
-        </w:rPr>
-        <w:t>+removeNeighbour(a: Asteroid):</w:t>
-      </w:r>
-      <w:r>
-        <w:t xml:space="preserve"> </w:t>
-      </w:r>
-      <w:r>
-        <w:t>Kivesszük a neighbours listából az a Asteroidot.</w:t>
-      </w:r>
-    </w:p>
-    <w:p>
-      <w:pPr>
-        <w:numPr>
-          <w:ilvl w:val="0"/>
-          <w:numId w:val="3"/>
-        </w:numPr>
-        <w:spacing w:after="0" w:line="240" w:lineRule="auto"/>
-      </w:pPr>
-      <w:r>
-        <w:rPr>
-          <w:b/>
-        </w:rPr>
-        <w:t>+addNeighbour(a: Asteroid):</w:t>
-      </w:r>
-      <w:r>
-        <w:t xml:space="preserve"> </w:t>
-      </w:r>
-      <w:r>
-        <w:t>Hozzáadja a neighbours listához az a Asteroidot.</w:t>
-      </w:r>
-    </w:p>
-    <w:p>
-      <w:pPr>
-        <w:numPr>
-          <w:ilvl w:val="0"/>
-          <w:numId w:val="3"/>
-        </w:numPr>
-        <w:spacing w:after="0" w:line="240" w:lineRule="auto"/>
-      </w:pPr>
-      <w:r>
-        <w:rPr>
-          <w:b/>
-        </w:rPr>
-        <w:t>+removeBuilding(b: Building):</w:t>
-      </w:r>
-      <w:r>
-        <w:t xml:space="preserve"> </w:t>
-      </w:r>
-      <w:r>
-        <w:t>Kivesszük a buildings listából a b Buildinget.</w:t>
-      </w:r>
-    </w:p>
-    <w:p>
-      <w:pPr>
-        <w:numPr>
-          <w:ilvl w:val="0"/>
-          <w:numId w:val="3"/>
-        </w:numPr>
-        <w:spacing w:after="0" w:line="240" w:lineRule="auto"/>
-      </w:pPr>
-      <w:r>
-        <w:rPr>
-          <w:b/>
-        </w:rPr>
-        <w:t>+addBuilding(b: Building):</w:t>
-      </w:r>
-      <w:r>
-        <w:t xml:space="preserve"> </w:t>
-      </w:r>
-      <w:r>
-        <w:t>Hozzáadjuk a buildings listához a b Buildinget.</w:t>
-      </w:r>
-    </w:p>
-    <w:p>
-      <w:pPr>
-        <w:numPr>
-          <w:ilvl w:val="0"/>
-          <w:numId w:val="3"/>
-        </w:numPr>
-        <w:spacing w:after="0" w:line="240" w:lineRule="auto"/>
-      </w:pPr>
-      <w:r>
-        <w:rPr>
-          <w:b/>
-        </w:rPr>
-        <w:t>+isHollow(): Boolean:</w:t>
-      </w:r>
-      <w:r>
-        <w:t xml:space="preserve"> </w:t>
-      </w:r>
-      <w:r>
-        <w:t>Ez a függvény leellenőrzi, hogy az aszteroida belseje üreges-e</w:t>
-      </w:r>
-      <w:r>
-        <w:t xml:space="preserve"> (üres-e a Materials lista)</w:t>
-      </w:r>
-      <w:r>
-        <w:t xml:space="preserve"> s ennek megfelelő boollal tér vissza.</w:t>
-      </w:r>
-    </w:p>
-    <w:p>
-      <w:pPr>
-        <w:numPr>
-          <w:ilvl w:val="0"/>
-          <w:numId w:val="3"/>
-        </w:numPr>
-        <w:spacing w:after="0" w:line="240" w:lineRule="auto"/>
-        <w:rPr>
-          <w:lang w:val="en-US"/>
-        </w:rPr>
-      </w:pPr>
-      <w:r>
-        <w:rPr>
-          <w:b/>
-        </w:rPr>
-        <w:t>+evaporateMaterial():</w:t>
-      </w:r>
-      <w:r>
-        <w:t xml:space="preserve"> </w:t>
-      </w:r>
-      <w:r>
-        <w:t>Ez a függvény elpárologtatja a belsejében található nyersanyagokat.</w:t>
-      </w:r>
-      <w:r>
-        <w:t xml:space="preserve"> Tehát kiveszi őket a materials listából</w:t>
-      </w:r>
-      <w:r>
-        <w:t>.</w:t>
+      <w:r>
+        <w:t xml:space="preserve"> A generált string az asteroid id-jét, rockThickness értékét, closeToSun értékét, isRnadom értékét, a materials-ban található materialok genUIString által generált</w:t>
+      </w:r>
+      <w:r>
+        <w:t xml:space="preserve"> stringjei</w:t>
       </w:r>
       <w:bookmarkStart w:id="0" w:name="_GoBack"/>
       <w:bookmarkEnd w:id="0"/>
+      <w:r>
+        <w:t>t, a neihbours-ban található aszteroidák id-jét, a settlers-ben található settlerek genUIString által genereált stringj</w:t>
+      </w:r>
+      <w:r>
+        <w:t>ei</w:t>
+      </w:r>
+      <w:r>
+        <w:t>t, illetve a nonPlayers-ben található nonPlayerek gen</w:t>
+      </w:r>
+      <w:r>
+        <w:t>UIString által generált stringjei</w:t>
+      </w:r>
+      <w:r>
+        <w:t>t.</w:t>
+      </w:r>
+    </w:p>
+    <w:p>
+      <w:pPr>
+        <w:numPr>
+          <w:ilvl w:val="0"/>
+          <w:numId w:val="3"/>
+        </w:numPr>
+        <w:spacing w:after="0" w:line="240" w:lineRule="auto"/>
+      </w:pPr>
+      <w:r>
+        <w:rPr>
+          <w:b/>
+        </w:rPr>
+        <w:t>+onTurn():</w:t>
+      </w:r>
+      <w:r>
+        <w:t xml:space="preserve"> Egy absztrakt függvény mely elvégzi az adott </w:t>
+      </w:r>
+      <w:r>
+        <w:t>a</w:t>
+      </w:r>
+      <w:r>
+        <w:t>s</w:t>
+      </w:r>
+      <w:r>
+        <w:t>z</w:t>
+      </w:r>
+      <w:r>
+        <w:t>teroid</w:t>
+      </w:r>
+      <w:r>
+        <w:t>a</w:t>
+      </w:r>
+      <w:r>
+        <w:t xml:space="preserve"> egy körben elvégzendő feladatait: kisorsolja hogy ebben a körben ez a</w:t>
+      </w:r>
+      <w:r>
+        <w:t>z aszteroida</w:t>
+      </w:r>
+      <w:r>
+        <w:t xml:space="preserve"> </w:t>
+      </w:r>
+      <w:r>
+        <w:t>változtatja-e a napközelségét (ha napközelben van akkor kikerül-e onnan s ha nincs napközelbe akkor bekerül-e oda)</w:t>
+      </w:r>
+      <w:r>
+        <w:t xml:space="preserve"> s ha igen akkor </w:t>
+      </w:r>
+      <w:r>
+        <w:t>beállítja a closeToSun változót ennek megfelelően.</w:t>
+      </w:r>
+      <w:r>
+        <w:t xml:space="preserve"> Ezen kívül, ha egy aszteroida kérge 0 v</w:t>
+      </w:r>
+      <w:r>
+        <w:t>astag akkor a benne található ma</w:t>
+      </w:r>
+      <w:r>
+        <w:t>trialon (ha van) meghívja az exposedAndCloseToSun() fgvt.</w:t>
+      </w:r>
+    </w:p>
+    <w:p>
+      <w:pPr>
+        <w:numPr>
+          <w:ilvl w:val="0"/>
+          <w:numId w:val="3"/>
+        </w:numPr>
+        <w:spacing w:after="0" w:line="240" w:lineRule="auto"/>
+      </w:pPr>
+      <w:r>
+        <w:rPr>
+          <w:b/>
+        </w:rPr>
+        <w:t>+getNotifiedAboutSunflare():</w:t>
+      </w:r>
+      <w:r>
+        <w:t xml:space="preserve"> Ez a függvény akkor hívódik meg a</w:t>
+      </w:r>
+      <w:r>
+        <w:t>z aszteroidán</w:t>
+      </w:r>
+      <w:r>
+        <w:t xml:space="preserve"> amikor azt napvihar éri, ilyenkor </w:t>
+      </w:r>
+      <w:r>
+        <w:t>az aszterida meghívja a getNotifiedAboutSunflare() fgvt az összes épületen, telepesen s nonPlayeren ami rajta van.</w:t>
+      </w:r>
+    </w:p>
+    <w:p>
+      <w:pPr>
+        <w:numPr>
+          <w:ilvl w:val="0"/>
+          <w:numId w:val="3"/>
+        </w:numPr>
+        <w:spacing w:after="0" w:line="240" w:lineRule="auto"/>
+      </w:pPr>
+      <w:r>
+        <w:rPr>
+          <w:b/>
+        </w:rPr>
+        <w:t xml:space="preserve">+addSettler(s: </w:t>
+      </w:r>
+      <w:r>
+        <w:rPr>
+          <w:b/>
+        </w:rPr>
+        <w:t>Settler):</w:t>
+      </w:r>
+      <w:r>
+        <w:t xml:space="preserve"> </w:t>
+      </w:r>
+      <w:r>
+        <w:t>Hozzáadja a settlers listához az s Settlert.</w:t>
+      </w:r>
+    </w:p>
+    <w:p>
+      <w:pPr>
+        <w:numPr>
+          <w:ilvl w:val="0"/>
+          <w:numId w:val="3"/>
+        </w:numPr>
+        <w:spacing w:after="0" w:line="240" w:lineRule="auto"/>
+      </w:pPr>
+      <w:r>
+        <w:rPr>
+          <w:b/>
+        </w:rPr>
+        <w:t>+addNonPlayer(np: NonPlayer):</w:t>
+      </w:r>
+      <w:r>
+        <w:t xml:space="preserve"> </w:t>
+      </w:r>
+      <w:r>
+        <w:t>Hozzáadja a nonPlayers listához az np NonPlayert.</w:t>
+      </w:r>
+    </w:p>
+    <w:p>
+      <w:pPr>
+        <w:numPr>
+          <w:ilvl w:val="0"/>
+          <w:numId w:val="3"/>
+        </w:numPr>
+        <w:spacing w:after="0" w:line="240" w:lineRule="auto"/>
+      </w:pPr>
+      <w:r>
+        <w:rPr>
+          <w:b/>
+        </w:rPr>
+        <w:t>+removeSettler(s: Settler):</w:t>
+      </w:r>
+      <w:r>
+        <w:t xml:space="preserve"> </w:t>
+      </w:r>
+      <w:r>
+        <w:t>Kivesszük a settlers listából az s Settlert.</w:t>
+      </w:r>
+    </w:p>
+    <w:p>
+      <w:pPr>
+        <w:numPr>
+          <w:ilvl w:val="0"/>
+          <w:numId w:val="3"/>
+        </w:numPr>
+        <w:spacing w:after="0" w:line="240" w:lineRule="auto"/>
+      </w:pPr>
+      <w:r>
+        <w:rPr>
+          <w:b/>
+        </w:rPr>
+        <w:t>+removeNonPlayer(np: NonPlayer):</w:t>
+      </w:r>
+      <w:r>
+        <w:t xml:space="preserve"> </w:t>
+      </w:r>
+      <w:r>
+        <w:t>Kivesszük a nonPlayers listából az np NonPlayert.</w:t>
+      </w:r>
+    </w:p>
+    <w:p>
+      <w:pPr>
+        <w:numPr>
+          <w:ilvl w:val="0"/>
+          <w:numId w:val="3"/>
+        </w:numPr>
+        <w:spacing w:after="0" w:line="240" w:lineRule="auto"/>
+      </w:pPr>
+      <w:r>
+        <w:rPr>
+          <w:b/>
+        </w:rPr>
+        <w:t>+explode():</w:t>
+      </w:r>
+      <w:r>
+        <w:t xml:space="preserve"> </w:t>
+      </w:r>
+      <w:r>
+        <w:t xml:space="preserve">Ez a függvény akkor hívódik meg amikor az aszteroida felrobban, ilyenkor </w:t>
+      </w:r>
+      <w:r>
+        <w:t>meghívja a rajta található entityken az asteroidExploded() függvényt</w:t>
+      </w:r>
+      <w:r>
+        <w:t xml:space="preserve">, </w:t>
+      </w:r>
+      <w:r>
+        <w:t>illetve</w:t>
+      </w:r>
+      <w:r>
+        <w:t xml:space="preserve"> </w:t>
+      </w:r>
+      <w:r>
+        <w:t>meghívja a rajta található épületeken a destroy() függvényt.</w:t>
+      </w:r>
+    </w:p>
+    <w:p>
+      <w:pPr>
+        <w:numPr>
+          <w:ilvl w:val="0"/>
+          <w:numId w:val="3"/>
+        </w:numPr>
+        <w:spacing w:after="0" w:line="240" w:lineRule="auto"/>
+      </w:pPr>
+      <w:r>
+        <w:rPr>
+          <w:b/>
+        </w:rPr>
+        <w:t>+drilling():</w:t>
+      </w:r>
+      <w:r>
+        <w:t xml:space="preserve"> </w:t>
+      </w:r>
+      <w:r>
+        <w:t>Ez a függvény akkor hívódik meg amikor valami fúr az aszteroidán, az aszteroida kérge csökken egyel (ha tud), illetve ha épp 0-ra csökken akkor meghívja az aszteroidában talákhat nyersanyagok egyikén az exposedAndCloseToSun() fgvt.</w:t>
+      </w:r>
+    </w:p>
+    <w:p>
+      <w:pPr>
+        <w:numPr>
+          <w:ilvl w:val="0"/>
+          <w:numId w:val="3"/>
+        </w:numPr>
+        <w:spacing w:after="0" w:line="240" w:lineRule="auto"/>
+      </w:pPr>
+      <w:r>
+        <w:rPr>
+          <w:b/>
+        </w:rPr>
+        <w:t>+removeMaterial(): Material:</w:t>
+      </w:r>
+      <w:r>
+        <w:t xml:space="preserve"> </w:t>
+      </w:r>
+      <w:r>
+        <w:t xml:space="preserve">Ez a függvény </w:t>
+      </w:r>
+      <w:r>
+        <w:t>eltávolít</w:t>
+      </w:r>
+      <w:r>
+        <w:t xml:space="preserve"> egy nyersanyagot az aszteroida belsejéból (ha tud) s azt visszaadja.</w:t>
+      </w:r>
+    </w:p>
+    <w:p>
+      <w:pPr>
+        <w:numPr>
+          <w:ilvl w:val="0"/>
+          <w:numId w:val="3"/>
+        </w:numPr>
+        <w:spacing w:after="0" w:line="240" w:lineRule="auto"/>
+      </w:pPr>
+      <w:r>
+        <w:rPr>
+          <w:b/>
+        </w:rPr>
+        <w:t>+addMaterial(m: Material): Boolean:</w:t>
+      </w:r>
+      <w:r>
+        <w:t xml:space="preserve"> </w:t>
+      </w:r>
+      <w:r>
+        <w:t>Ez a függvény megpróbálja belehelyezni az aszteroida belsejébe az m nyersanyagot, a sikerességgel azonos boollal tér vissza.</w:t>
+      </w:r>
+      <w:r>
+        <w:t xml:space="preserve"> A nyersanyag visszahelyezése csak akkor sikertelen, ha az aszteroida kérge nagyobb mint nulla, vagy hogyha az aszteroida elérte a kapacitását (materials.length() == capacity)</w:t>
+      </w:r>
+    </w:p>
+    <w:p>
+      <w:pPr>
+        <w:numPr>
+          <w:ilvl w:val="0"/>
+          <w:numId w:val="3"/>
+        </w:numPr>
+        <w:spacing w:after="0" w:line="240" w:lineRule="auto"/>
+      </w:pPr>
+      <w:r>
+        <w:rPr>
+          <w:b/>
+        </w:rPr>
+        <w:t>+removeNeighbour(a: Asteroid):</w:t>
+      </w:r>
+      <w:r>
+        <w:t xml:space="preserve"> </w:t>
+      </w:r>
+      <w:r>
+        <w:t>Kivesszük a neighbours listából az a Asteroidot.</w:t>
+      </w:r>
+    </w:p>
+    <w:p>
+      <w:pPr>
+        <w:numPr>
+          <w:ilvl w:val="0"/>
+          <w:numId w:val="3"/>
+        </w:numPr>
+        <w:spacing w:after="0" w:line="240" w:lineRule="auto"/>
+      </w:pPr>
+      <w:r>
+        <w:rPr>
+          <w:b/>
+        </w:rPr>
+        <w:t>+addNeighbour(a: Asteroid):</w:t>
+      </w:r>
+      <w:r>
+        <w:t xml:space="preserve"> </w:t>
+      </w:r>
+      <w:r>
+        <w:t>Hozzáadja a neighbours listához az a Asteroidot.</w:t>
+      </w:r>
+    </w:p>
+    <w:p>
+      <w:pPr>
+        <w:numPr>
+          <w:ilvl w:val="0"/>
+          <w:numId w:val="3"/>
+        </w:numPr>
+        <w:spacing w:after="0" w:line="240" w:lineRule="auto"/>
+      </w:pPr>
+      <w:r>
+        <w:rPr>
+          <w:b/>
+        </w:rPr>
+        <w:t>+removeBuilding(b: Building):</w:t>
+      </w:r>
+      <w:r>
+        <w:t xml:space="preserve"> </w:t>
+      </w:r>
+      <w:r>
+        <w:t>Kivesszük a buildings listából a b Buildinget.</w:t>
+      </w:r>
+    </w:p>
+    <w:p>
+      <w:pPr>
+        <w:numPr>
+          <w:ilvl w:val="0"/>
+          <w:numId w:val="3"/>
+        </w:numPr>
+        <w:spacing w:after="0" w:line="240" w:lineRule="auto"/>
+      </w:pPr>
+      <w:r>
+        <w:rPr>
+          <w:b/>
+        </w:rPr>
+        <w:t>+addBuilding(b: Building):</w:t>
+      </w:r>
+      <w:r>
+        <w:t xml:space="preserve"> </w:t>
+      </w:r>
+      <w:r>
+        <w:t>Hozzáadjuk a buildings listához a b Buildinget.</w:t>
+      </w:r>
+    </w:p>
+    <w:p>
+      <w:pPr>
+        <w:numPr>
+          <w:ilvl w:val="0"/>
+          <w:numId w:val="3"/>
+        </w:numPr>
+        <w:spacing w:after="0" w:line="240" w:lineRule="auto"/>
+      </w:pPr>
+      <w:r>
+        <w:rPr>
+          <w:b/>
+        </w:rPr>
+        <w:t>+isHollow(): Boolean:</w:t>
+      </w:r>
+      <w:r>
+        <w:t xml:space="preserve"> </w:t>
+      </w:r>
+      <w:r>
+        <w:t>Ez a függvény leellenőrzi, hogy az aszteroida belseje üreges-e</w:t>
+      </w:r>
+      <w:r>
+        <w:t xml:space="preserve"> (üres-e a Materials lista)</w:t>
+      </w:r>
+      <w:r>
+        <w:t xml:space="preserve"> s ennek megfelelő boollal tér vissza.</w:t>
+      </w:r>
     </w:p>
     <w:p>
       <w:pPr>
@@ -5332,6 +5360,37 @@
         <w:rPr>
           <w:b/>
         </w:rPr>
+        <w:t>+evaporateMaterial():</w:t>
+      </w:r>
+      <w:r>
+        <w:t xml:space="preserve"> </w:t>
+      </w:r>
+      <w:r>
+        <w:t>Ez a függvény elpárologtatja a belsejében található nyersanyagokat.</w:t>
+      </w:r>
+      <w:r>
+        <w:t xml:space="preserve"> Tehát kiveszi őket a materials listából</w:t>
+      </w:r>
+      <w:r>
+        <w:t>.</w:t>
+      </w:r>
+    </w:p>
+    <w:p>
+      <w:pPr>
+        <w:numPr>
+          <w:ilvl w:val="0"/>
+          <w:numId w:val="3"/>
+        </w:numPr>
+        <w:spacing w:after="0" w:line="240" w:lineRule="auto"/>
+        <w:rPr>
+          <w:lang w:val="en-US"/>
+        </w:rPr>
+      </w:pPr>
+      <w:r>
+        <w:rPr>
+          <w:b/>
+        </w:rPr>
+        <w:lastRenderedPageBreak/>
         <w:t>+initialize():</w:t>
       </w:r>
       <w:r>

</xml_diff>